<commit_message>
Actualización de informe y creación de programa base
</commit_message>
<xml_diff>
--- a/Informe - parcial 1.docx
+++ b/Informe - parcial 1.docx
@@ -72,6 +72,132 @@
       <w:pPr>
         <w:rPr>
           <w:rFonts w:ascii="Aptos Narrow" w:hAnsi="Aptos Narrow"/>
+        </w:rPr>
+      </w:pPr>
+      <w:r>
+        <w:rPr>
+          <w:rFonts w:ascii="Aptos Narrow" w:hAnsi="Aptos Narrow"/>
+        </w:rPr>
+        <w:t>En este escenario, se requiere desarrollar un programa, el cual, debe simular el funcionamiento de una cerradura, por medio de matrices y valores numéricos que van a hacer el papel de regla o clave.</w:t>
+      </w:r>
+    </w:p>
+    <w:p>
+      <w:pPr>
+        <w:rPr>
+          <w:rFonts w:ascii="Aptos Narrow" w:hAnsi="Aptos Narrow"/>
+          <w:b/>
+          <w:bCs/>
+        </w:rPr>
+      </w:pPr>
+      <w:r>
+        <w:rPr>
+          <w:rFonts w:ascii="Aptos Narrow" w:hAnsi="Aptos Narrow"/>
+          <w:b/>
+          <w:bCs/>
+        </w:rPr>
+        <w:t>REQUISITOS DEL PROGRAMA:</w:t>
+      </w:r>
+    </w:p>
+    <w:p>
+      <w:pPr>
+        <w:pStyle w:val="Prrafodelista"/>
+        <w:numPr>
+          <w:ilvl w:val="0"/>
+          <w:numId w:val="2"/>
+        </w:numPr>
+        <w:rPr>
+          <w:rFonts w:ascii="Aptos Narrow" w:hAnsi="Aptos Narrow"/>
+        </w:rPr>
+      </w:pPr>
+      <w:r>
+        <w:rPr>
+          <w:rFonts w:ascii="Aptos Narrow" w:hAnsi="Aptos Narrow"/>
+        </w:rPr>
+        <w:t>M es una matriz neutra, donde el elemento del centro (entre filas y columnas) está vacío, tiene una dimensión impar (para poder tener un centro) y los elementos alrededor se llenan con números de la forma n_anterior+1, en el orden secuencial, de izquierda a derecha y viceversa, siempre apuntando hacia abajo. M se puede rotar. (CONSIDERAR SI HAY ALGÚN PROCESO PARA HALLAR LA “TRANSPUESTA” DE M Y PODERLA ROTAR MÁS FÁCIL).</w:t>
+      </w:r>
+    </w:p>
+    <w:p>
+      <w:pPr>
+        <w:pStyle w:val="Prrafodelista"/>
+        <w:rPr>
+          <w:rFonts w:ascii="Aptos Narrow" w:hAnsi="Aptos Narrow"/>
+        </w:rPr>
+      </w:pPr>
+    </w:p>
+    <w:p>
+      <w:pPr>
+        <w:pStyle w:val="Prrafodelista"/>
+        <w:numPr>
+          <w:ilvl w:val="0"/>
+          <w:numId w:val="2"/>
+        </w:numPr>
+        <w:rPr>
+          <w:rFonts w:ascii="Aptos Narrow" w:hAnsi="Aptos Narrow"/>
+        </w:rPr>
+      </w:pPr>
+      <w:r>
+        <w:rPr>
+          <w:rFonts w:ascii="Aptos Narrow" w:hAnsi="Aptos Narrow"/>
+        </w:rPr>
+        <w:t xml:space="preserve">Para las cerraduras X, se usan varias M, alineadas en el punto central (sin importar el tamaño, siempre se alinean con su elemento central). </w:t>
+      </w:r>
+    </w:p>
+    <w:p>
+      <w:pPr>
+        <w:pStyle w:val="Prrafodelista"/>
+        <w:rPr>
+          <w:rFonts w:ascii="Aptos Narrow" w:hAnsi="Aptos Narrow"/>
+        </w:rPr>
+      </w:pPr>
+    </w:p>
+    <w:p>
+      <w:pPr>
+        <w:pStyle w:val="Prrafodelista"/>
+        <w:numPr>
+          <w:ilvl w:val="0"/>
+          <w:numId w:val="2"/>
+        </w:numPr>
+        <w:rPr>
+          <w:rFonts w:ascii="Aptos Narrow" w:hAnsi="Aptos Narrow"/>
+        </w:rPr>
+      </w:pPr>
+      <w:r>
+        <w:rPr>
+          <w:rFonts w:ascii="Aptos Narrow" w:hAnsi="Aptos Narrow"/>
+        </w:rPr>
+        <w:t>K es una regla, que valida las posiciones, como una entrada. K tiene unos valores que se refieren a las posiciones de todas las M que conforman a X, y se evalúan los valores allí ubicados. K tiene 5 valores, así: (fila, columna, valorA y valorB, valorB y valorC, valorC y valorD), donde, en las últimas 3 posiciones, se usa un 1, y dependiendo del signo, se define si los valores deben ser mayores o menores (1 indica valor1&gt;valor2, -1 indica valor1&lt;valor2).</w:t>
+      </w:r>
+    </w:p>
+    <w:p>
+      <w:pPr>
+        <w:pStyle w:val="Prrafodelista"/>
+        <w:rPr>
+          <w:rFonts w:ascii="Aptos Narrow" w:hAnsi="Aptos Narrow"/>
+        </w:rPr>
+      </w:pPr>
+    </w:p>
+    <w:p>
+      <w:pPr>
+        <w:pStyle w:val="Prrafodelista"/>
+        <w:numPr>
+          <w:ilvl w:val="0"/>
+          <w:numId w:val="2"/>
+        </w:numPr>
+        <w:rPr>
+          <w:rFonts w:ascii="Aptos Narrow" w:hAnsi="Aptos Narrow"/>
+        </w:rPr>
+      </w:pPr>
+      <w:r>
+        <w:rPr>
+          <w:rFonts w:ascii="Aptos Narrow" w:hAnsi="Aptos Narrow"/>
+        </w:rPr>
+        <w:t>Para abrir la cerradura, se deben rotar las M independientemente hasta que esa regla K se cumpla.</w:t>
+      </w:r>
+    </w:p>
+    <w:p>
+      <w:pPr>
+        <w:rPr>
+          <w:rFonts w:ascii="Aptos Narrow" w:hAnsi="Aptos Narrow"/>
           <w:b/>
           <w:bCs/>
         </w:rPr>
@@ -95,7 +221,7 @@
         <w:rPr>
           <w:rFonts w:ascii="Aptos Narrow" w:hAnsi="Aptos Narrow"/>
         </w:rPr>
-        <w:t>1. [10%] Desarrollar un módulo que permita crear estructuras de datos de tamaño</w:t>
+        <w:t>1. Desarrollar un módulo que permita crear estructuras de datos de tamaño</w:t>
       </w:r>
       <w:r>
         <w:rPr>
@@ -145,7 +271,7 @@
         <w:rPr>
           <w:rFonts w:ascii="Aptos Narrow" w:hAnsi="Aptos Narrow"/>
         </w:rPr>
-        <w:t>2. [10%] Implementar funciones que permitan realizar las rotaciones a las estructuras,</w:t>
+        <w:t>2.  Implementar funciones que permitan realizar las rotaciones a las estructuras,</w:t>
       </w:r>
       <w:r>
         <w:rPr>
@@ -183,7 +309,7 @@
         <w:rPr>
           <w:rFonts w:ascii="Aptos Narrow" w:hAnsi="Aptos Narrow"/>
         </w:rPr>
-        <w:t>3. [10%] Desarrollar un módulo para configurar cerraduras de la tal forma que la</w:t>
+        <w:t>3.  Desarrollar un módulo para configurar cerraduras de la tal forma que la</w:t>
       </w:r>
       <w:r>
         <w:rPr>
@@ -221,7 +347,7 @@
         <w:rPr>
           <w:rFonts w:ascii="Aptos Narrow" w:hAnsi="Aptos Narrow"/>
         </w:rPr>
-        <w:t>4. [10%] Implementar funciones para validar una regla de apertura sobre una</w:t>
+        <w:t>4.  Implementar funciones para validar una regla de apertura sobre una</w:t>
       </w:r>
       <w:r>
         <w:rPr>
@@ -259,7 +385,7 @@
         <w:rPr>
           <w:rFonts w:ascii="Aptos Narrow" w:hAnsi="Aptos Narrow"/>
         </w:rPr>
-        <w:t>5. [60%] Desarrollar un módulo para que, a partir de una regla, se genere al menos una</w:t>
+        <w:t>5.  Desarrollar un módulo para que, a partir de una regla, se genere al menos una</w:t>
       </w:r>
       <w:r>
         <w:rPr>
@@ -284,161 +410,23 @@
           <w:rFonts w:ascii="Aptos Narrow" w:hAnsi="Aptos Narrow"/>
           <w:u w:val="single"/>
         </w:rPr>
-        <w:t>PROGRAMA GENERAL, JUNTO CON UNA FUNCIÓN, QUE AL EJECUTARSE, CONTENGA UNA REGLA QUE ABRA UNA CERRADURA CON VALORES YA DEFINIDOS (PROCESO Y VALORES AUTOMÁTICAMENTE ESTABLECIDOS COMO PRUEBA DEL FUNCIONAMIENTO).</w:t>
-      </w:r>
-    </w:p>
-    <w:p>
-      <w:pPr>
-        <w:rPr>
-          <w:rFonts w:ascii="Aptos Narrow" w:hAnsi="Aptos Narrow"/>
-          <w:b/>
-          <w:bCs/>
-        </w:rPr>
-      </w:pPr>
-      <w:r>
-        <w:rPr>
-          <w:rFonts w:ascii="Aptos Narrow" w:hAnsi="Aptos Narrow"/>
-          <w:b/>
-          <w:bCs/>
-        </w:rPr>
-        <w:t>REQUISITOS DEL PROGRAMA:</w:t>
-      </w:r>
-    </w:p>
-    <w:p>
-      <w:pPr>
-        <w:rPr>
-          <w:rFonts w:ascii="Aptos Narrow" w:hAnsi="Aptos Narrow"/>
-        </w:rPr>
-      </w:pPr>
-      <w:r>
-        <w:rPr>
-          <w:rFonts w:ascii="Aptos Narrow" w:hAnsi="Aptos Narrow"/>
-        </w:rPr>
-        <w:t>M es una matriz neutra, donde el elemento del centro (entre filas y columnas) está vacío, tiene una dimensión impar (para poder tener un centro) y los elementos alrededor se llenan con números de la forma n_anterior+1, en el orden secuencial, de izquierda a derecha y viceversa, siempre apuntando hacia abajo. M se puede rotar. (CONSIDERAR SI HAY ALGÚN PROCESO PARA HALLAR LA “TRANSPUESTA” DE M Y PODERLA ROTAR MÁS FÁCIL).</w:t>
-      </w:r>
-    </w:p>
-    <w:p>
-      <w:pPr>
-        <w:rPr>
-          <w:rFonts w:ascii="Aptos Narrow" w:hAnsi="Aptos Narrow"/>
-        </w:rPr>
-      </w:pPr>
-      <w:r>
-        <w:rPr>
-          <w:rFonts w:ascii="Aptos Narrow" w:hAnsi="Aptos Narrow"/>
-        </w:rPr>
-        <w:t xml:space="preserve">Para las cerraduras X, se usan varias M, alineadas en el punto central (sin importar el tamaño, siempre se alinean con su elemento central). </w:t>
-      </w:r>
-    </w:p>
-    <w:p>
-      <w:pPr>
-        <w:rPr>
-          <w:rFonts w:ascii="Aptos Narrow" w:hAnsi="Aptos Narrow"/>
-        </w:rPr>
-      </w:pPr>
-      <w:r>
-        <w:rPr>
-          <w:rFonts w:ascii="Aptos Narrow" w:hAnsi="Aptos Narrow"/>
-        </w:rPr>
-        <w:t xml:space="preserve">K es una regla, que valida las posiciones, como una entrada. K tiene unos valores que se refieren a las posiciones de todas las M que conforman a X, y se evalúan los valores allí ubicados. K tiene 5 valores, así: (fila, columna, </w:t>
-      </w:r>
-      <w:proofErr w:type="spellStart"/>
-      <w:r>
-        <w:rPr>
-          <w:rFonts w:ascii="Aptos Narrow" w:hAnsi="Aptos Narrow"/>
-        </w:rPr>
-        <w:t>valorA</w:t>
-      </w:r>
-      <w:proofErr w:type="spellEnd"/>
-      <w:r>
-        <w:rPr>
-          <w:rFonts w:ascii="Aptos Narrow" w:hAnsi="Aptos Narrow"/>
-        </w:rPr>
-        <w:t xml:space="preserve"> y </w:t>
-      </w:r>
-      <w:proofErr w:type="spellStart"/>
-      <w:r>
-        <w:rPr>
-          <w:rFonts w:ascii="Aptos Narrow" w:hAnsi="Aptos Narrow"/>
-        </w:rPr>
-        <w:t>valorB</w:t>
-      </w:r>
-      <w:proofErr w:type="spellEnd"/>
-      <w:r>
-        <w:rPr>
-          <w:rFonts w:ascii="Aptos Narrow" w:hAnsi="Aptos Narrow"/>
-        </w:rPr>
-        <w:t xml:space="preserve">, </w:t>
-      </w:r>
-      <w:proofErr w:type="spellStart"/>
-      <w:r>
-        <w:rPr>
-          <w:rFonts w:ascii="Aptos Narrow" w:hAnsi="Aptos Narrow"/>
-        </w:rPr>
-        <w:t>valorB</w:t>
-      </w:r>
-      <w:proofErr w:type="spellEnd"/>
-      <w:r>
-        <w:rPr>
-          <w:rFonts w:ascii="Aptos Narrow" w:hAnsi="Aptos Narrow"/>
-        </w:rPr>
-        <w:t xml:space="preserve"> y </w:t>
-      </w:r>
-      <w:proofErr w:type="spellStart"/>
-      <w:r>
-        <w:rPr>
-          <w:rFonts w:ascii="Aptos Narrow" w:hAnsi="Aptos Narrow"/>
-        </w:rPr>
-        <w:t>valorC</w:t>
-      </w:r>
-      <w:proofErr w:type="spellEnd"/>
-      <w:r>
-        <w:rPr>
-          <w:rFonts w:ascii="Aptos Narrow" w:hAnsi="Aptos Narrow"/>
-        </w:rPr>
-        <w:t xml:space="preserve">, </w:t>
-      </w:r>
-      <w:proofErr w:type="spellStart"/>
-      <w:r>
-        <w:rPr>
-          <w:rFonts w:ascii="Aptos Narrow" w:hAnsi="Aptos Narrow"/>
-        </w:rPr>
-        <w:t>valorC</w:t>
-      </w:r>
-      <w:proofErr w:type="spellEnd"/>
-      <w:r>
-        <w:rPr>
-          <w:rFonts w:ascii="Aptos Narrow" w:hAnsi="Aptos Narrow"/>
-        </w:rPr>
-        <w:t xml:space="preserve"> y </w:t>
-      </w:r>
-      <w:proofErr w:type="spellStart"/>
-      <w:r>
-        <w:rPr>
-          <w:rFonts w:ascii="Aptos Narrow" w:hAnsi="Aptos Narrow"/>
-        </w:rPr>
-        <w:t>valorD</w:t>
-      </w:r>
-      <w:proofErr w:type="spellEnd"/>
-      <w:r>
-        <w:rPr>
-          <w:rFonts w:ascii="Aptos Narrow" w:hAnsi="Aptos Narrow"/>
-        </w:rPr>
-        <w:t>), donde, en las últimas 3 posiciones, se usa un 1, y dependiendo del signo, se define si los valores deben ser mayores o menores (1 indica valor1&gt;valor2, -1 indica valor1&lt;valor2).</w:t>
-      </w:r>
-    </w:p>
-    <w:p>
-      <w:pPr>
-        <w:rPr>
-          <w:rFonts w:ascii="Aptos Narrow" w:hAnsi="Aptos Narrow"/>
-        </w:rPr>
-      </w:pPr>
-      <w:r>
-        <w:rPr>
-          <w:rFonts w:ascii="Aptos Narrow" w:hAnsi="Aptos Narrow"/>
-        </w:rPr>
-        <w:t>Para abrir la cerradura, se deben rotar las M independientemente hasta que esa regla K se cumpla.</w:t>
-      </w:r>
+        <w:t xml:space="preserve">PROGRAMA GENERAL, JUNTO CON UNA FUNCIÓN, QUE AL EJECUTARSE, CONTENGA UNA REGLA QUE ABRA UNA CERRADURA CON VALORES YA </w:t>
+      </w:r>
+      <w:r>
+        <w:rPr>
+          <w:rFonts w:ascii="Aptos Narrow" w:hAnsi="Aptos Narrow"/>
+          <w:u w:val="single"/>
+        </w:rPr>
+        <w:lastRenderedPageBreak/>
+        <w:t>DEFINIDOS (PROCESO Y VALORES AUTOMÁTICAMENTE ESTABLECIDOS COMO PRUEBA DEL FUNCIONAMIENTO).</w:t>
+      </w:r>
+    </w:p>
+    <w:p>
+      <w:pPr>
+        <w:rPr>
+          <w:rFonts w:ascii="Aptos Narrow" w:hAnsi="Aptos Narrow"/>
+        </w:rPr>
+      </w:pPr>
     </w:p>
     <w:p>
       <w:pPr>
@@ -459,17 +447,112 @@
           <w:b/>
           <w:bCs/>
         </w:rPr>
-        <w:t xml:space="preserve">Esquema donde describa las tareas que usted definió en el desarrollo de los algoritmos. </w:t>
-      </w:r>
-    </w:p>
-    <w:p>
-      <w:pPr>
-        <w:rPr>
-          <w:rFonts w:ascii="Aptos Narrow" w:hAnsi="Aptos Narrow"/>
-          <w:b/>
-          <w:bCs/>
-        </w:rPr>
-      </w:pPr>
+        <w:t xml:space="preserve">Esquema </w:t>
+      </w:r>
+      <w:r>
+        <w:rPr>
+          <w:rFonts w:ascii="Aptos Narrow" w:hAnsi="Aptos Narrow"/>
+          <w:b/>
+          <w:bCs/>
+        </w:rPr>
+        <w:t>de</w:t>
+      </w:r>
+      <w:r>
+        <w:rPr>
+          <w:rFonts w:ascii="Aptos Narrow" w:hAnsi="Aptos Narrow"/>
+          <w:b/>
+          <w:bCs/>
+        </w:rPr>
+        <w:t xml:space="preserve"> </w:t>
+      </w:r>
+      <w:r>
+        <w:rPr>
+          <w:rFonts w:ascii="Aptos Narrow" w:hAnsi="Aptos Narrow"/>
+          <w:b/>
+          <w:bCs/>
+        </w:rPr>
+        <w:t>tareas para</w:t>
+      </w:r>
+      <w:r>
+        <w:rPr>
+          <w:rFonts w:ascii="Aptos Narrow" w:hAnsi="Aptos Narrow"/>
+          <w:b/>
+          <w:bCs/>
+        </w:rPr>
+        <w:t xml:space="preserve"> el desarrollo de los algoritmos. </w:t>
+      </w:r>
+    </w:p>
+    <w:p>
+      <w:pPr>
+        <w:rPr>
+          <w:rFonts w:ascii="Aptos Narrow" w:hAnsi="Aptos Narrow"/>
+        </w:rPr>
+      </w:pPr>
+      <w:r>
+        <w:rPr>
+          <w:rFonts w:ascii="Aptos Narrow" w:hAnsi="Aptos Narrow"/>
+        </w:rPr>
+        <w:t>Para la elaboración de este modelo de cerradura, se requiere seguir cinco procesos generales que corresponden a las agrupaciones de tareas para las funciones del programa, así:</w:t>
+      </w:r>
+    </w:p>
+    <w:p>
+      <w:pPr>
+        <w:jc w:val="center"/>
+        <w:rPr>
+          <w:rFonts w:ascii="Aptos Narrow" w:hAnsi="Aptos Narrow"/>
+          <w:b/>
+          <w:bCs/>
+        </w:rPr>
+      </w:pPr>
+      <w:r>
+        <w:rPr>
+          <w:rFonts w:ascii="Aptos Narrow" w:hAnsi="Aptos Narrow"/>
+          <w:b/>
+          <w:bCs/>
+          <w:noProof/>
+        </w:rPr>
+        <w:drawing>
+          <wp:inline distT="0" distB="0" distL="0" distR="0" wp14:anchorId="102240A7" wp14:editId="6FD7F515">
+            <wp:extent cx="5612130" cy="1870710"/>
+            <wp:effectExtent l="0" t="0" r="7620" b="0"/>
+            <wp:docPr id="637950216" name="Imagen 1" descr="Diagrama&#10;&#10;Descripción generada automáticamente"/>
+            <wp:cNvGraphicFramePr>
+              <a:graphicFrameLocks xmlns:a="http://schemas.openxmlformats.org/drawingml/2006/main" noChangeAspect="1"/>
+            </wp:cNvGraphicFramePr>
+            <a:graphic xmlns:a="http://schemas.openxmlformats.org/drawingml/2006/main">
+              <a:graphicData uri="http://schemas.openxmlformats.org/drawingml/2006/picture">
+                <pic:pic xmlns:pic="http://schemas.openxmlformats.org/drawingml/2006/picture">
+                  <pic:nvPicPr>
+                    <pic:cNvPr id="637950216" name="Imagen 1" descr="Diagrama&#10;&#10;Descripción generada automáticamente"/>
+                    <pic:cNvPicPr/>
+                  </pic:nvPicPr>
+                  <pic:blipFill>
+                    <a:blip r:embed="rId5">
+                      <a:extLst>
+                        <a:ext uri="{28A0092B-C50C-407E-A947-70E740481C1C}">
+                          <a14:useLocalDpi xmlns:a14="http://schemas.microsoft.com/office/drawing/2010/main" val="0"/>
+                        </a:ext>
+                      </a:extLst>
+                    </a:blip>
+                    <a:stretch>
+                      <a:fillRect/>
+                    </a:stretch>
+                  </pic:blipFill>
+                  <pic:spPr>
+                    <a:xfrm>
+                      <a:off x="0" y="0"/>
+                      <a:ext cx="5612130" cy="1870710"/>
+                    </a:xfrm>
+                    <a:prstGeom prst="rect">
+                      <a:avLst/>
+                    </a:prstGeom>
+                  </pic:spPr>
+                </pic:pic>
+              </a:graphicData>
+            </a:graphic>
+          </wp:inline>
+        </w:drawing>
+      </w:r>
     </w:p>
     <w:p>
       <w:pPr>
@@ -490,7 +573,6 @@
           <w:b/>
           <w:bCs/>
         </w:rPr>
-        <w:lastRenderedPageBreak/>
         <w:t xml:space="preserve">Algoritmos implementados. </w:t>
       </w:r>
     </w:p>
@@ -554,6 +636,87 @@
           <w:bCs/>
         </w:rPr>
         <w:t>Evolución de la solución y consideraciones para tener en cuenta en la implementación.</w:t>
+      </w:r>
+    </w:p>
+    <w:p>
+      <w:pPr>
+        <w:pStyle w:val="Prrafodelista"/>
+        <w:rPr>
+          <w:rFonts w:ascii="Aptos Narrow" w:hAnsi="Aptos Narrow"/>
+          <w:b/>
+          <w:bCs/>
+        </w:rPr>
+      </w:pPr>
+    </w:p>
+    <w:p>
+      <w:pPr>
+        <w:rPr>
+          <w:rFonts w:ascii="Aptos Narrow" w:hAnsi="Aptos Narrow"/>
+          <w:b/>
+          <w:bCs/>
+        </w:rPr>
+      </w:pPr>
+      <w:r>
+        <w:rPr>
+          <w:rFonts w:ascii="Aptos Narrow" w:hAnsi="Aptos Narrow"/>
+          <w:b/>
+          <w:bCs/>
+        </w:rPr>
+        <w:t>CONSIDERACIONES:</w:t>
+      </w:r>
+    </w:p>
+    <w:p>
+      <w:pPr>
+        <w:pStyle w:val="Prrafodelista"/>
+        <w:numPr>
+          <w:ilvl w:val="0"/>
+          <w:numId w:val="2"/>
+        </w:numPr>
+        <w:rPr>
+          <w:rFonts w:ascii="Aptos Narrow" w:hAnsi="Aptos Narrow"/>
+        </w:rPr>
+      </w:pPr>
+      <w:r>
+        <w:rPr>
+          <w:rFonts w:ascii="Aptos Narrow" w:hAnsi="Aptos Narrow"/>
+        </w:rPr>
+        <w:t>Siempre considerar la cantidad de funciones, la eficiencia y la optimización de los recursos como instancia base.</w:t>
+      </w:r>
+    </w:p>
+    <w:p>
+      <w:pPr>
+        <w:pStyle w:val="Prrafodelista"/>
+        <w:numPr>
+          <w:ilvl w:val="0"/>
+          <w:numId w:val="2"/>
+        </w:numPr>
+        <w:rPr>
+          <w:rFonts w:ascii="Aptos Narrow" w:hAnsi="Aptos Narrow"/>
+        </w:rPr>
+      </w:pPr>
+      <w:r>
+        <w:rPr>
+          <w:rFonts w:ascii="Aptos Narrow" w:hAnsi="Aptos Narrow"/>
+        </w:rPr>
+        <w:t>Implementar memoria dinámica en el desarrollo del programa, ya que, las estructuras de datos a usar son de tamaños variables.</w:t>
+      </w:r>
+    </w:p>
+    <w:p>
+      <w:pPr>
+        <w:pStyle w:val="Prrafodelista"/>
+        <w:numPr>
+          <w:ilvl w:val="0"/>
+          <w:numId w:val="2"/>
+        </w:numPr>
+        <w:rPr>
+          <w:rFonts w:ascii="Aptos Narrow" w:hAnsi="Aptos Narrow"/>
+        </w:rPr>
+      </w:pPr>
+      <w:r>
+        <w:rPr>
+          <w:rFonts w:ascii="Aptos Narrow" w:hAnsi="Aptos Narrow"/>
+        </w:rPr>
+        <w:t>Es necesario tratar cada matriz M de la cerradura X como un elemento independiente, con la posibilidad de hacer rotaciones de forma arbitraria sobre cada M, sin necesidad de influir en el estado actual de sus semejantes.</w:t>
       </w:r>
     </w:p>
     <w:p>
@@ -578,6 +741,118 @@
 <file path=word/numbering.xml><?xml version="1.0" encoding="utf-8"?>
 <w:numbering xmlns:wpc="http://schemas.microsoft.com/office/word/2010/wordprocessingCanvas" xmlns:cx="http://schemas.microsoft.com/office/drawing/2014/chartex" xmlns:cx1="http://schemas.microsoft.com/office/drawing/2015/9/8/chartex" xmlns:cx2="http://schemas.microsoft.com/office/drawing/2015/10/21/chartex" xmlns:cx3="http://schemas.microsoft.com/office/drawing/2016/5/9/chartex" xmlns:cx4="http://schemas.microsoft.com/office/drawing/2016/5/10/chartex" xmlns:cx5="http://schemas.microsoft.com/office/drawing/2016/5/11/chartex" xmlns:cx6="http://schemas.microsoft.com/office/drawing/2016/5/12/chartex" xmlns:cx7="http://schemas.microsoft.com/office/drawing/2016/5/13/chartex" xmlns:cx8="http://schemas.microsoft.com/office/drawing/2016/5/14/chartex" xmlns:mc="http://schemas.openxmlformats.org/markup-compatibility/2006" xmlns:aink="http://schemas.microsoft.com/office/drawing/2016/ink" xmlns:am3d="http://schemas.microsoft.com/office/drawing/2017/model3d" xmlns:o="urn:schemas-microsoft-com:office:office" xmlns:oel="http://schemas.microsoft.com/office/2019/extlst" xmlns:r="http://schemas.openxmlformats.org/officeDocument/2006/relationships" xmlns:m="http://schemas.openxmlformats.org/officeDocument/2006/math" xmlns:v="urn:schemas-microsoft-com:vml" xmlns:wp14="http://schemas.microsoft.com/office/word/2010/wordprocessingDrawing" xmlns:wp="http://schemas.openxmlformats.org/drawingml/2006/wordprocessingDrawing" xmlns:w10="urn:schemas-microsoft-com:office:word" xmlns:w="http://schemas.openxmlformats.org/wordprocessingml/2006/main" xmlns:w14="http://schemas.microsoft.com/office/word/2010/wordml" xmlns:w15="http://schemas.microsoft.com/office/word/2012/wordml" xmlns:w16cex="http://schemas.microsoft.com/office/word/2018/wordml/cex" xmlns:w16cid="http://schemas.microsoft.com/office/word/2016/wordml/cid" xmlns:w16="http://schemas.microsoft.com/office/word/2018/wordml" xmlns:w16sdtdh="http://schemas.microsoft.com/office/word/2020/wordml/sdtdatahash" xmlns:w16se="http://schemas.microsoft.com/office/word/2015/wordml/symex" xmlns:wpg="http://schemas.microsoft.com/office/word/2010/wordprocessingGroup" xmlns:wpi="http://schemas.microsoft.com/office/word/2010/wordprocessingInk" xmlns:wne="http://schemas.microsoft.com/office/word/2006/wordml" xmlns:wps="http://schemas.microsoft.com/office/word/2010/wordprocessingShape" mc:Ignorable="w14 w15 w16se w16cid w16 w16cex w16sdtdh wp14">
   <w:abstractNum w:abstractNumId="0" w15:restartNumberingAfterBreak="0">
+    <w:nsid w:val="0FA31C81"/>
+    <w:multiLevelType w:val="hybridMultilevel"/>
+    <w:tmpl w:val="928A638C"/>
+    <w:lvl w:ilvl="0" w:tplc="E064F278">
+      <w:numFmt w:val="bullet"/>
+      <w:lvlText w:val="-"/>
+      <w:lvlJc w:val="left"/>
+      <w:pPr>
+        <w:ind w:left="720" w:hanging="360"/>
+      </w:pPr>
+      <w:rPr>
+        <w:rFonts w:ascii="Aptos Narrow" w:eastAsiaTheme="minorHAnsi" w:hAnsi="Aptos Narrow" w:cstheme="minorBidi" w:hint="default"/>
+      </w:rPr>
+    </w:lvl>
+    <w:lvl w:ilvl="1" w:tplc="240A0003" w:tentative="1">
+      <w:start w:val="1"/>
+      <w:numFmt w:val="bullet"/>
+      <w:lvlText w:val="o"/>
+      <w:lvlJc w:val="left"/>
+      <w:pPr>
+        <w:ind w:left="1440" w:hanging="360"/>
+      </w:pPr>
+      <w:rPr>
+        <w:rFonts w:ascii="Courier New" w:hAnsi="Courier New" w:cs="Courier New" w:hint="default"/>
+      </w:rPr>
+    </w:lvl>
+    <w:lvl w:ilvl="2" w:tplc="240A0005" w:tentative="1">
+      <w:start w:val="1"/>
+      <w:numFmt w:val="bullet"/>
+      <w:lvlText w:val=""/>
+      <w:lvlJc w:val="left"/>
+      <w:pPr>
+        <w:ind w:left="2160" w:hanging="360"/>
+      </w:pPr>
+      <w:rPr>
+        <w:rFonts w:ascii="Wingdings" w:hAnsi="Wingdings" w:hint="default"/>
+      </w:rPr>
+    </w:lvl>
+    <w:lvl w:ilvl="3" w:tplc="240A0001" w:tentative="1">
+      <w:start w:val="1"/>
+      <w:numFmt w:val="bullet"/>
+      <w:lvlText w:val=""/>
+      <w:lvlJc w:val="left"/>
+      <w:pPr>
+        <w:ind w:left="2880" w:hanging="360"/>
+      </w:pPr>
+      <w:rPr>
+        <w:rFonts w:ascii="Symbol" w:hAnsi="Symbol" w:hint="default"/>
+      </w:rPr>
+    </w:lvl>
+    <w:lvl w:ilvl="4" w:tplc="240A0003" w:tentative="1">
+      <w:start w:val="1"/>
+      <w:numFmt w:val="bullet"/>
+      <w:lvlText w:val="o"/>
+      <w:lvlJc w:val="left"/>
+      <w:pPr>
+        <w:ind w:left="3600" w:hanging="360"/>
+      </w:pPr>
+      <w:rPr>
+        <w:rFonts w:ascii="Courier New" w:hAnsi="Courier New" w:cs="Courier New" w:hint="default"/>
+      </w:rPr>
+    </w:lvl>
+    <w:lvl w:ilvl="5" w:tplc="240A0005" w:tentative="1">
+      <w:start w:val="1"/>
+      <w:numFmt w:val="bullet"/>
+      <w:lvlText w:val=""/>
+      <w:lvlJc w:val="left"/>
+      <w:pPr>
+        <w:ind w:left="4320" w:hanging="360"/>
+      </w:pPr>
+      <w:rPr>
+        <w:rFonts w:ascii="Wingdings" w:hAnsi="Wingdings" w:hint="default"/>
+      </w:rPr>
+    </w:lvl>
+    <w:lvl w:ilvl="6" w:tplc="240A0001" w:tentative="1">
+      <w:start w:val="1"/>
+      <w:numFmt w:val="bullet"/>
+      <w:lvlText w:val=""/>
+      <w:lvlJc w:val="left"/>
+      <w:pPr>
+        <w:ind w:left="5040" w:hanging="360"/>
+      </w:pPr>
+      <w:rPr>
+        <w:rFonts w:ascii="Symbol" w:hAnsi="Symbol" w:hint="default"/>
+      </w:rPr>
+    </w:lvl>
+    <w:lvl w:ilvl="7" w:tplc="240A0003" w:tentative="1">
+      <w:start w:val="1"/>
+      <w:numFmt w:val="bullet"/>
+      <w:lvlText w:val="o"/>
+      <w:lvlJc w:val="left"/>
+      <w:pPr>
+        <w:ind w:left="5760" w:hanging="360"/>
+      </w:pPr>
+      <w:rPr>
+        <w:rFonts w:ascii="Courier New" w:hAnsi="Courier New" w:cs="Courier New" w:hint="default"/>
+      </w:rPr>
+    </w:lvl>
+    <w:lvl w:ilvl="8" w:tplc="240A0005" w:tentative="1">
+      <w:start w:val="1"/>
+      <w:numFmt w:val="bullet"/>
+      <w:lvlText w:val=""/>
+      <w:lvlJc w:val="left"/>
+      <w:pPr>
+        <w:ind w:left="6480" w:hanging="360"/>
+      </w:pPr>
+      <w:rPr>
+        <w:rFonts w:ascii="Wingdings" w:hAnsi="Wingdings" w:hint="default"/>
+      </w:rPr>
+    </w:lvl>
+  </w:abstractNum>
+  <w:abstractNum w:abstractNumId="1" w15:restartNumberingAfterBreak="0">
     <w:nsid w:val="49EB0681"/>
     <w:multiLevelType w:val="hybridMultilevel"/>
     <w:tmpl w:val="BD54BA50"/>
@@ -667,6 +942,9 @@
     </w:lvl>
   </w:abstractNum>
   <w:num w:numId="1" w16cid:durableId="557786540">
+    <w:abstractNumId w:val="1"/>
+  </w:num>
+  <w:num w:numId="2" w16cid:durableId="1750690355">
     <w:abstractNumId w:val="0"/>
   </w:num>
 </w:numbering>

</xml_diff>

<commit_message>
Versión final del informe
</commit_message>
<xml_diff>
--- a/Informe - parcial 1.docx
+++ b/Informe - parcial 1.docx
@@ -4,9 +4,10 @@
   <w:body>
     <w:p>
       <w:pPr>
+        <w:spacing w:line="276" w:lineRule="auto"/>
         <w:jc w:val="center"/>
         <w:rPr>
-          <w:rFonts w:ascii="Aptos Narrow" w:hAnsi="Aptos Narrow"/>
+          <w:rFonts w:ascii="Arial" w:hAnsi="Arial" w:cs="Arial"/>
           <w:b/>
           <w:bCs/>
           <w:sz w:val="24"/>
@@ -15,7 +16,7 @@
       </w:pPr>
       <w:r>
         <w:rPr>
-          <w:rFonts w:ascii="Aptos Narrow" w:hAnsi="Aptos Narrow"/>
+          <w:rFonts w:ascii="Arial" w:hAnsi="Arial" w:cs="Arial"/>
           <w:b/>
           <w:bCs/>
           <w:sz w:val="24"/>
@@ -26,9 +27,10 @@
     </w:p>
     <w:p>
       <w:pPr>
+        <w:spacing w:line="276" w:lineRule="auto"/>
         <w:jc w:val="center"/>
         <w:rPr>
-          <w:rFonts w:ascii="Aptos Narrow" w:hAnsi="Aptos Narrow"/>
+          <w:rFonts w:ascii="Arial" w:hAnsi="Arial" w:cs="Arial"/>
           <w:b/>
           <w:bCs/>
           <w:sz w:val="24"/>
@@ -37,7 +39,7 @@
       </w:pPr>
       <w:r>
         <w:rPr>
-          <w:rFonts w:ascii="Aptos Narrow" w:hAnsi="Aptos Narrow"/>
+          <w:rFonts w:ascii="Arial" w:hAnsi="Arial" w:cs="Arial"/>
           <w:b/>
           <w:bCs/>
           <w:sz w:val="24"/>
@@ -53,15 +55,16 @@
           <w:ilvl w:val="0"/>
           <w:numId w:val="1"/>
         </w:numPr>
-        <w:rPr>
-          <w:rFonts w:ascii="Aptos Narrow" w:hAnsi="Aptos Narrow"/>
-          <w:b/>
-          <w:bCs/>
-        </w:rPr>
-      </w:pPr>
-      <w:r>
-        <w:rPr>
-          <w:rFonts w:ascii="Aptos Narrow" w:hAnsi="Aptos Narrow"/>
+        <w:spacing w:line="276" w:lineRule="auto"/>
+        <w:rPr>
+          <w:rFonts w:ascii="Arial" w:hAnsi="Arial" w:cs="Arial"/>
+          <w:b/>
+          <w:bCs/>
+        </w:rPr>
+      </w:pPr>
+      <w:r>
+        <w:rPr>
+          <w:rFonts w:ascii="Arial" w:hAnsi="Arial" w:cs="Arial"/>
           <w:b/>
           <w:bCs/>
         </w:rPr>
@@ -70,28 +73,102 @@
     </w:p>
     <w:p>
       <w:pPr>
-        <w:rPr>
-          <w:rFonts w:ascii="Aptos Narrow" w:hAnsi="Aptos Narrow"/>
-        </w:rPr>
-      </w:pPr>
-      <w:r>
-        <w:rPr>
-          <w:rFonts w:ascii="Aptos Narrow" w:hAnsi="Aptos Narrow"/>
-        </w:rPr>
-        <w:t>En este escenario, se requiere desarrollar un programa, el cual, debe simular el funcionamiento de una cerradura, por medio de matrices y valores numéricos que van a hacer el papel de regla o clave.</w:t>
-      </w:r>
-    </w:p>
-    <w:p>
-      <w:pPr>
-        <w:rPr>
-          <w:rFonts w:ascii="Aptos Narrow" w:hAnsi="Aptos Narrow"/>
-          <w:b/>
-          <w:bCs/>
-        </w:rPr>
-      </w:pPr>
-      <w:r>
-        <w:rPr>
-          <w:rFonts w:ascii="Aptos Narrow" w:hAnsi="Aptos Narrow"/>
+        <w:spacing w:line="276" w:lineRule="auto"/>
+        <w:rPr>
+          <w:rFonts w:ascii="Arial" w:hAnsi="Arial" w:cs="Arial"/>
+        </w:rPr>
+      </w:pPr>
+      <w:r>
+        <w:rPr>
+          <w:rFonts w:ascii="Arial" w:hAnsi="Arial" w:cs="Arial"/>
+        </w:rPr>
+        <w:t>En este escenario, se requiere desarrollar un programa, el cual, debe simular el funcionamiento de una cerradura</w:t>
+      </w:r>
+      <w:r>
+        <w:rPr>
+          <w:rFonts w:ascii="Arial" w:hAnsi="Arial" w:cs="Arial"/>
+        </w:rPr>
+        <w:t xml:space="preserve"> basada en una regla K dada</w:t>
+      </w:r>
+      <w:r>
+        <w:rPr>
+          <w:rFonts w:ascii="Arial" w:hAnsi="Arial" w:cs="Arial"/>
+        </w:rPr>
+        <w:t>,</w:t>
+      </w:r>
+      <w:r>
+        <w:rPr>
+          <w:rFonts w:ascii="Arial" w:hAnsi="Arial" w:cs="Arial"/>
+        </w:rPr>
+        <w:t xml:space="preserve"> </w:t>
+      </w:r>
+      <w:r>
+        <w:rPr>
+          <w:rFonts w:ascii="Arial" w:hAnsi="Arial" w:cs="Arial"/>
+        </w:rPr>
+        <w:t xml:space="preserve">se </w:t>
+      </w:r>
+      <w:r>
+        <w:rPr>
+          <w:rFonts w:ascii="Arial" w:hAnsi="Arial" w:cs="Arial"/>
+        </w:rPr>
+        <w:t>debe</w:t>
+      </w:r>
+      <w:r>
+        <w:rPr>
+          <w:rFonts w:ascii="Arial" w:hAnsi="Arial" w:cs="Arial"/>
+        </w:rPr>
+        <w:t>n</w:t>
+      </w:r>
+      <w:r>
+        <w:rPr>
+          <w:rFonts w:ascii="Arial" w:hAnsi="Arial" w:cs="Arial"/>
+        </w:rPr>
+        <w:t xml:space="preserve"> de cumplir las condiciones </w:t>
+      </w:r>
+      <w:r>
+        <w:rPr>
+          <w:rFonts w:ascii="Arial" w:hAnsi="Arial" w:cs="Arial"/>
+        </w:rPr>
+        <w:t xml:space="preserve">establecidas </w:t>
+      </w:r>
+      <w:r>
+        <w:rPr>
+          <w:rFonts w:ascii="Arial" w:hAnsi="Arial" w:cs="Arial"/>
+        </w:rPr>
+        <w:t>en</w:t>
+      </w:r>
+      <w:r>
+        <w:rPr>
+          <w:rFonts w:ascii="Arial" w:hAnsi="Arial" w:cs="Arial"/>
+        </w:rPr>
+        <w:t xml:space="preserve"> la regla</w:t>
+      </w:r>
+      <w:r>
+        <w:rPr>
+          <w:rFonts w:ascii="Arial" w:hAnsi="Arial" w:cs="Arial"/>
+        </w:rPr>
+        <w:t xml:space="preserve">; </w:t>
+      </w:r>
+      <w:r>
+        <w:rPr>
+          <w:rFonts w:ascii="Arial" w:hAnsi="Arial" w:cs="Arial"/>
+        </w:rPr>
+        <w:t>por medio de matrices y valores numéricos que van a hacer el papel de regla o clave.</w:t>
+      </w:r>
+    </w:p>
+    <w:p>
+      <w:pPr>
+        <w:spacing w:line="276" w:lineRule="auto"/>
+        <w:rPr>
+          <w:rFonts w:ascii="Arial" w:hAnsi="Arial" w:cs="Arial"/>
+          <w:b/>
+          <w:bCs/>
+        </w:rPr>
+      </w:pPr>
+      <w:r>
+        <w:rPr>
+          <w:rFonts w:ascii="Arial" w:hAnsi="Arial" w:cs="Arial"/>
           <w:b/>
           <w:bCs/>
         </w:rPr>
@@ -105,13 +182,14 @@
           <w:ilvl w:val="0"/>
           <w:numId w:val="2"/>
         </w:numPr>
-        <w:rPr>
-          <w:rFonts w:ascii="Aptos Narrow" w:hAnsi="Aptos Narrow"/>
-        </w:rPr>
-      </w:pPr>
-      <w:r>
-        <w:rPr>
-          <w:rFonts w:ascii="Aptos Narrow" w:hAnsi="Aptos Narrow"/>
+        <w:spacing w:line="276" w:lineRule="auto"/>
+        <w:rPr>
+          <w:rFonts w:ascii="Arial" w:hAnsi="Arial" w:cs="Arial"/>
+        </w:rPr>
+      </w:pPr>
+      <w:r>
+        <w:rPr>
+          <w:rFonts w:ascii="Arial" w:hAnsi="Arial" w:cs="Arial"/>
         </w:rPr>
         <w:t>M es una matriz neutra, donde el elemento del centro (entre filas y columnas) está vacío, tiene una dimensión impar (para poder tener un centro) y los elementos alrededor se llenan con números de la forma n_anterior+1, en el orden secuencial, de izquierda a derecha y viceversa, siempre apuntando hacia abajo. M se puede rotar. (CONSIDERAR SI HAY ALGÚN PROCESO PARA HALLAR LA “TRANSPUESTA” DE M Y PODERLA ROTAR MÁS FÁCIL).</w:t>
       </w:r>
@@ -119,8 +197,9 @@
     <w:p>
       <w:pPr>
         <w:pStyle w:val="Prrafodelista"/>
-        <w:rPr>
-          <w:rFonts w:ascii="Aptos Narrow" w:hAnsi="Aptos Narrow"/>
+        <w:spacing w:line="276" w:lineRule="auto"/>
+        <w:rPr>
+          <w:rFonts w:ascii="Arial" w:hAnsi="Arial" w:cs="Arial"/>
         </w:rPr>
       </w:pPr>
     </w:p>
@@ -131,13 +210,14 @@
           <w:ilvl w:val="0"/>
           <w:numId w:val="2"/>
         </w:numPr>
-        <w:rPr>
-          <w:rFonts w:ascii="Aptos Narrow" w:hAnsi="Aptos Narrow"/>
-        </w:rPr>
-      </w:pPr>
-      <w:r>
-        <w:rPr>
-          <w:rFonts w:ascii="Aptos Narrow" w:hAnsi="Aptos Narrow"/>
+        <w:spacing w:line="276" w:lineRule="auto"/>
+        <w:rPr>
+          <w:rFonts w:ascii="Arial" w:hAnsi="Arial" w:cs="Arial"/>
+        </w:rPr>
+      </w:pPr>
+      <w:r>
+        <w:rPr>
+          <w:rFonts w:ascii="Arial" w:hAnsi="Arial" w:cs="Arial"/>
         </w:rPr>
         <w:t xml:space="preserve">Para las cerraduras X, se usan varias M, alineadas en el punto central (sin importar el tamaño, siempre se alinean con su elemento central). </w:t>
       </w:r>
@@ -145,8 +225,9 @@
     <w:p>
       <w:pPr>
         <w:pStyle w:val="Prrafodelista"/>
-        <w:rPr>
-          <w:rFonts w:ascii="Aptos Narrow" w:hAnsi="Aptos Narrow"/>
+        <w:spacing w:line="276" w:lineRule="auto"/>
+        <w:rPr>
+          <w:rFonts w:ascii="Arial" w:hAnsi="Arial" w:cs="Arial"/>
         </w:rPr>
       </w:pPr>
     </w:p>
@@ -157,22 +238,108 @@
           <w:ilvl w:val="0"/>
           <w:numId w:val="2"/>
         </w:numPr>
-        <w:rPr>
-          <w:rFonts w:ascii="Aptos Narrow" w:hAnsi="Aptos Narrow"/>
-        </w:rPr>
-      </w:pPr>
-      <w:r>
-        <w:rPr>
-          <w:rFonts w:ascii="Aptos Narrow" w:hAnsi="Aptos Narrow"/>
-        </w:rPr>
-        <w:t>K es una regla, que valida las posiciones, como una entrada. K tiene unos valores que se refieren a las posiciones de todas las M que conforman a X, y se evalúan los valores allí ubicados. K tiene 5 valores, así: (fila, columna, valorA y valorB, valorB y valorC, valorC y valorD), donde, en las últimas 3 posiciones, se usa un 1, y dependiendo del signo, se define si los valores deben ser mayores o menores (1 indica valor1&gt;valor2, -1 indica valor1&lt;valor2).</w:t>
+        <w:spacing w:line="276" w:lineRule="auto"/>
+        <w:rPr>
+          <w:rFonts w:ascii="Arial" w:hAnsi="Arial" w:cs="Arial"/>
+        </w:rPr>
+      </w:pPr>
+      <w:r>
+        <w:rPr>
+          <w:rFonts w:ascii="Arial" w:hAnsi="Arial" w:cs="Arial"/>
+        </w:rPr>
+        <w:t xml:space="preserve">K es una regla, que valida las posiciones, como una entrada. K tiene unos valores que se refieren a las posiciones de todas las M que conforman a X, y se evalúan los valores allí ubicados. K tiene 5 valores, así: (fila, columna, </w:t>
+      </w:r>
+      <w:proofErr w:type="spellStart"/>
+      <w:r>
+        <w:rPr>
+          <w:rFonts w:ascii="Arial" w:hAnsi="Arial" w:cs="Arial"/>
+        </w:rPr>
+        <w:t>valorA</w:t>
+      </w:r>
+      <w:proofErr w:type="spellEnd"/>
+      <w:r>
+        <w:rPr>
+          <w:rFonts w:ascii="Arial" w:hAnsi="Arial" w:cs="Arial"/>
+        </w:rPr>
+        <w:t xml:space="preserve"> y </w:t>
+      </w:r>
+      <w:proofErr w:type="spellStart"/>
+      <w:r>
+        <w:rPr>
+          <w:rFonts w:ascii="Arial" w:hAnsi="Arial" w:cs="Arial"/>
+        </w:rPr>
+        <w:t>valorB</w:t>
+      </w:r>
+      <w:proofErr w:type="spellEnd"/>
+      <w:r>
+        <w:rPr>
+          <w:rFonts w:ascii="Arial" w:hAnsi="Arial" w:cs="Arial"/>
+        </w:rPr>
+        <w:t xml:space="preserve">, </w:t>
+      </w:r>
+      <w:proofErr w:type="spellStart"/>
+      <w:r>
+        <w:rPr>
+          <w:rFonts w:ascii="Arial" w:hAnsi="Arial" w:cs="Arial"/>
+        </w:rPr>
+        <w:t>valorB</w:t>
+      </w:r>
+      <w:proofErr w:type="spellEnd"/>
+      <w:r>
+        <w:rPr>
+          <w:rFonts w:ascii="Arial" w:hAnsi="Arial" w:cs="Arial"/>
+        </w:rPr>
+        <w:t xml:space="preserve"> y </w:t>
+      </w:r>
+      <w:proofErr w:type="spellStart"/>
+      <w:r>
+        <w:rPr>
+          <w:rFonts w:ascii="Arial" w:hAnsi="Arial" w:cs="Arial"/>
+        </w:rPr>
+        <w:t>valorC</w:t>
+      </w:r>
+      <w:proofErr w:type="spellEnd"/>
+      <w:r>
+        <w:rPr>
+          <w:rFonts w:ascii="Arial" w:hAnsi="Arial" w:cs="Arial"/>
+        </w:rPr>
+        <w:t xml:space="preserve">, </w:t>
+      </w:r>
+      <w:proofErr w:type="spellStart"/>
+      <w:r>
+        <w:rPr>
+          <w:rFonts w:ascii="Arial" w:hAnsi="Arial" w:cs="Arial"/>
+        </w:rPr>
+        <w:t>valorC</w:t>
+      </w:r>
+      <w:proofErr w:type="spellEnd"/>
+      <w:r>
+        <w:rPr>
+          <w:rFonts w:ascii="Arial" w:hAnsi="Arial" w:cs="Arial"/>
+        </w:rPr>
+        <w:t xml:space="preserve"> y </w:t>
+      </w:r>
+      <w:proofErr w:type="spellStart"/>
+      <w:r>
+        <w:rPr>
+          <w:rFonts w:ascii="Arial" w:hAnsi="Arial" w:cs="Arial"/>
+        </w:rPr>
+        <w:t>valorD</w:t>
+      </w:r>
+      <w:proofErr w:type="spellEnd"/>
+      <w:r>
+        <w:rPr>
+          <w:rFonts w:ascii="Arial" w:hAnsi="Arial" w:cs="Arial"/>
+        </w:rPr>
+        <w:t>), donde, en las últimas 3 posiciones, se usa un 1, y dependiendo del signo, se define si los valores deben ser mayores o menores (1 indica valor1&gt;valor2, -1 indica valor1&lt;valor2).</w:t>
       </w:r>
     </w:p>
     <w:p>
       <w:pPr>
         <w:pStyle w:val="Prrafodelista"/>
-        <w:rPr>
-          <w:rFonts w:ascii="Aptos Narrow" w:hAnsi="Aptos Narrow"/>
+        <w:spacing w:line="276" w:lineRule="auto"/>
+        <w:rPr>
+          <w:rFonts w:ascii="Arial" w:hAnsi="Arial" w:cs="Arial"/>
         </w:rPr>
       </w:pPr>
     </w:p>
@@ -183,28 +350,30 @@
           <w:ilvl w:val="0"/>
           <w:numId w:val="2"/>
         </w:numPr>
-        <w:rPr>
-          <w:rFonts w:ascii="Aptos Narrow" w:hAnsi="Aptos Narrow"/>
-        </w:rPr>
-      </w:pPr>
-      <w:r>
-        <w:rPr>
-          <w:rFonts w:ascii="Aptos Narrow" w:hAnsi="Aptos Narrow"/>
+        <w:spacing w:line="276" w:lineRule="auto"/>
+        <w:rPr>
+          <w:rFonts w:ascii="Arial" w:hAnsi="Arial" w:cs="Arial"/>
+        </w:rPr>
+      </w:pPr>
+      <w:r>
+        <w:rPr>
+          <w:rFonts w:ascii="Arial" w:hAnsi="Arial" w:cs="Arial"/>
         </w:rPr>
         <w:t>Para abrir la cerradura, se deben rotar las M independientemente hasta que esa regla K se cumpla.</w:t>
       </w:r>
     </w:p>
     <w:p>
       <w:pPr>
-        <w:rPr>
-          <w:rFonts w:ascii="Aptos Narrow" w:hAnsi="Aptos Narrow"/>
-          <w:b/>
-          <w:bCs/>
-        </w:rPr>
-      </w:pPr>
-      <w:r>
-        <w:rPr>
-          <w:rFonts w:ascii="Aptos Narrow" w:hAnsi="Aptos Narrow"/>
+        <w:spacing w:line="276" w:lineRule="auto"/>
+        <w:rPr>
+          <w:rFonts w:ascii="Arial" w:hAnsi="Arial" w:cs="Arial"/>
+          <w:b/>
+          <w:bCs/>
+        </w:rPr>
+      </w:pPr>
+      <w:r>
+        <w:rPr>
+          <w:rFonts w:ascii="Arial" w:hAnsi="Arial" w:cs="Arial"/>
           <w:b/>
           <w:bCs/>
         </w:rPr>
@@ -213,218 +382,124 @@
     </w:p>
     <w:p>
       <w:pPr>
-        <w:rPr>
-          <w:rFonts w:ascii="Aptos Narrow" w:hAnsi="Aptos Narrow"/>
-        </w:rPr>
-      </w:pPr>
-      <w:r>
-        <w:rPr>
-          <w:rFonts w:ascii="Aptos Narrow" w:hAnsi="Aptos Narrow"/>
-        </w:rPr>
-        <w:t>1. Desarrollar un módulo que permita crear estructuras de datos de tamaño</w:t>
-      </w:r>
-      <w:r>
-        <w:rPr>
-          <w:rFonts w:ascii="Aptos Narrow" w:hAnsi="Aptos Narrow"/>
-        </w:rPr>
-        <w:t xml:space="preserve"> </w:t>
-      </w:r>
-      <w:r>
-        <w:rPr>
-          <w:rFonts w:ascii="Aptos Narrow" w:hAnsi="Aptos Narrow"/>
-        </w:rPr>
-        <w:t>variable, consistentes con las características descritas en la Consideraciones</w:t>
-      </w:r>
-      <w:r>
-        <w:rPr>
-          <w:rFonts w:ascii="Aptos Narrow" w:hAnsi="Aptos Narrow"/>
-        </w:rPr>
-        <w:t xml:space="preserve"> </w:t>
-      </w:r>
-      <w:r>
-        <w:rPr>
-          <w:rFonts w:ascii="Aptos Narrow" w:hAnsi="Aptos Narrow"/>
-        </w:rPr>
-        <w:t>Iniciales.</w:t>
-      </w:r>
-      <w:r>
-        <w:rPr>
-          <w:rFonts w:ascii="Aptos Narrow" w:hAnsi="Aptos Narrow"/>
-        </w:rPr>
-        <w:t xml:space="preserve"> -&gt; </w:t>
-      </w:r>
-      <w:r>
-        <w:rPr>
-          <w:rFonts w:ascii="Aptos Narrow" w:hAnsi="Aptos Narrow"/>
+        <w:spacing w:line="276" w:lineRule="auto"/>
+        <w:rPr>
+          <w:rFonts w:ascii="Arial" w:hAnsi="Arial" w:cs="Arial"/>
+        </w:rPr>
+      </w:pPr>
+      <w:r>
+        <w:rPr>
+          <w:rFonts w:ascii="Arial" w:hAnsi="Arial" w:cs="Arial"/>
+        </w:rPr>
+        <w:t xml:space="preserve">1. Desarrollar un módulo que permita crear estructuras de datos de tamaño variable, consistentes con las características descritas en la Consideraciones Iniciales. -&gt; </w:t>
+      </w:r>
+      <w:r>
+        <w:rPr>
+          <w:rFonts w:ascii="Arial" w:hAnsi="Arial" w:cs="Arial"/>
+        </w:rPr>
+        <w:t>F</w:t>
+      </w:r>
+      <w:r>
+        <w:rPr>
+          <w:rFonts w:ascii="Arial" w:hAnsi="Arial" w:cs="Arial"/>
+        </w:rPr>
+        <w:t>unción para crear matrices de tamaño variable, usando memoria dinámica.</w:t>
+      </w:r>
+    </w:p>
+    <w:p>
+      <w:pPr>
+        <w:spacing w:line="276" w:lineRule="auto"/>
+        <w:rPr>
+          <w:rFonts w:ascii="Arial" w:hAnsi="Arial" w:cs="Arial"/>
+        </w:rPr>
+      </w:pPr>
+      <w:r>
+        <w:rPr>
+          <w:rFonts w:ascii="Arial" w:hAnsi="Arial" w:cs="Arial"/>
+        </w:rPr>
+        <w:t>2.  Implementar funciones que permitan realizar las rotaciones a las estructuras, tal como se muestra en la Figura 1. -&gt;</w:t>
+      </w:r>
+      <w:r>
+        <w:rPr>
+          <w:rFonts w:ascii="Arial" w:hAnsi="Arial" w:cs="Arial"/>
+        </w:rPr>
+        <w:t>F</w:t>
+      </w:r>
+      <w:r>
+        <w:rPr>
+          <w:rFonts w:ascii="Arial" w:hAnsi="Arial" w:cs="Arial"/>
+        </w:rPr>
+        <w:t>unción para rotar cada matriz (ingresada como argumento) de forma independiente.</w:t>
+      </w:r>
+    </w:p>
+    <w:p>
+      <w:pPr>
+        <w:spacing w:line="276" w:lineRule="auto"/>
+        <w:rPr>
+          <w:rFonts w:ascii="Arial" w:hAnsi="Arial" w:cs="Arial"/>
+        </w:rPr>
+      </w:pPr>
+      <w:r>
+        <w:rPr>
+          <w:rFonts w:ascii="Arial" w:hAnsi="Arial" w:cs="Arial"/>
+        </w:rPr>
+        <w:t>3.  Desarrollar un módulo para configurar cerraduras de la tal forma que la cantidad y el tamaño de las estructuras que la componen sea variable. -&gt;</w:t>
+      </w:r>
+      <w:r>
+        <w:rPr>
+          <w:rFonts w:ascii="Arial" w:hAnsi="Arial" w:cs="Arial"/>
+        </w:rPr>
+        <w:t>función para crear una cerradura con tamaños y cantidad de matrices variable (que el usuario pueda ingresar los valores).</w:t>
+      </w:r>
+    </w:p>
+    <w:p>
+      <w:pPr>
+        <w:spacing w:line="276" w:lineRule="auto"/>
+        <w:rPr>
+          <w:rFonts w:ascii="Arial" w:hAnsi="Arial" w:cs="Arial"/>
+        </w:rPr>
+      </w:pPr>
+      <w:r>
+        <w:rPr>
+          <w:rFonts w:ascii="Arial" w:hAnsi="Arial" w:cs="Arial"/>
+        </w:rPr>
+        <w:lastRenderedPageBreak/>
+        <w:t>4.  Implementar funciones para validar una regla de apertura sobre una cerradura. -&gt;</w:t>
+      </w:r>
+      <w:r>
+        <w:rPr>
+          <w:rFonts w:ascii="Arial" w:hAnsi="Arial" w:cs="Arial"/>
           <w:u w:val="single"/>
         </w:rPr>
-        <w:t>FUNCIÓN PARA CREAR MATRICES DE TAMAÑO VARIABLE, USANDO MEMORIA DINÁMICA.</w:t>
-      </w:r>
-    </w:p>
-    <w:p>
-      <w:pPr>
-        <w:rPr>
-          <w:rFonts w:ascii="Aptos Narrow" w:hAnsi="Aptos Narrow"/>
-        </w:rPr>
-      </w:pPr>
-      <w:r>
-        <w:rPr>
-          <w:rFonts w:ascii="Aptos Narrow" w:hAnsi="Aptos Narrow"/>
-        </w:rPr>
-        <w:t>2.  Implementar funciones que permitan realizar las rotaciones a las estructuras,</w:t>
-      </w:r>
-      <w:r>
-        <w:rPr>
-          <w:rFonts w:ascii="Aptos Narrow" w:hAnsi="Aptos Narrow"/>
-        </w:rPr>
-        <w:t xml:space="preserve"> </w:t>
-      </w:r>
-      <w:r>
-        <w:rPr>
-          <w:rFonts w:ascii="Aptos Narrow" w:hAnsi="Aptos Narrow"/>
-        </w:rPr>
-        <w:t>tal como se muestra en la Figura 1.</w:t>
-      </w:r>
-      <w:r>
-        <w:rPr>
-          <w:rFonts w:ascii="Aptos Narrow" w:hAnsi="Aptos Narrow"/>
-        </w:rPr>
-        <w:t xml:space="preserve"> -&gt;</w:t>
-      </w:r>
-      <w:r>
-        <w:rPr>
-          <w:rFonts w:ascii="Aptos Narrow" w:hAnsi="Aptos Narrow"/>
+        <w:t xml:space="preserve"> FUNCIÓN PARA VALIDAR QUE LA REGLA INGRESADA ABRA LA CERRADURA.</w:t>
+      </w:r>
+    </w:p>
+    <w:p>
+      <w:pPr>
+        <w:spacing w:line="276" w:lineRule="auto"/>
+        <w:rPr>
+          <w:rFonts w:ascii="Arial" w:hAnsi="Arial" w:cs="Arial"/>
+        </w:rPr>
+      </w:pPr>
+      <w:r>
+        <w:rPr>
+          <w:rFonts w:ascii="Arial" w:hAnsi="Arial" w:cs="Arial"/>
+        </w:rPr>
+        <w:t>5.  Desarrollar un módulo para que, a partir de una regla, se genere al menos una configuración de cerradura que se pueda abrir con dicha regla. -&gt;</w:t>
+      </w:r>
+      <w:r>
+        <w:rPr>
+          <w:rFonts w:ascii="Arial" w:hAnsi="Arial" w:cs="Arial"/>
           <w:u w:val="single"/>
         </w:rPr>
-        <w:t>FUNCIÓN PARA ROTAR CADA MATRIZ (INGRESADA COMO ARGUMENTO) DE FORMA INDEPENDIENTE.</w:t>
-      </w:r>
-    </w:p>
-    <w:p>
-      <w:pPr>
-        <w:rPr>
-          <w:rFonts w:ascii="Aptos Narrow" w:hAnsi="Aptos Narrow"/>
-        </w:rPr>
-      </w:pPr>
-      <w:r>
-        <w:rPr>
-          <w:rFonts w:ascii="Aptos Narrow" w:hAnsi="Aptos Narrow"/>
-        </w:rPr>
-        <w:t>3.  Desarrollar un módulo para configurar cerraduras de la tal forma que la</w:t>
-      </w:r>
-      <w:r>
-        <w:rPr>
-          <w:rFonts w:ascii="Aptos Narrow" w:hAnsi="Aptos Narrow"/>
-        </w:rPr>
-        <w:t xml:space="preserve"> </w:t>
-      </w:r>
-      <w:r>
-        <w:rPr>
-          <w:rFonts w:ascii="Aptos Narrow" w:hAnsi="Aptos Narrow"/>
-        </w:rPr>
-        <w:t>cantidad y el tamaño de las estructuras que la componen sea variable.</w:t>
-      </w:r>
-      <w:r>
-        <w:rPr>
-          <w:rFonts w:ascii="Aptos Narrow" w:hAnsi="Aptos Narrow"/>
-        </w:rPr>
-        <w:t xml:space="preserve"> -&gt;</w:t>
-      </w:r>
-      <w:r>
-        <w:rPr>
-          <w:rFonts w:ascii="Aptos Narrow" w:hAnsi="Aptos Narrow"/>
-          <w:u w:val="single"/>
-        </w:rPr>
-        <w:t>FUNCIÓN PARA CREAR UNA CERRADURA CON TAMAÑOS Y CANTIDAD DE MATRICES VARIABLE (QUE EL USUARIO PUEDA INGRESAR LOS VALORES).</w:t>
-      </w:r>
-    </w:p>
-    <w:p>
-      <w:pPr>
-        <w:rPr>
-          <w:rFonts w:ascii="Aptos Narrow" w:hAnsi="Aptos Narrow"/>
-        </w:rPr>
-      </w:pPr>
-      <w:r>
-        <w:rPr>
-          <w:rFonts w:ascii="Aptos Narrow" w:hAnsi="Aptos Narrow"/>
-        </w:rPr>
-        <w:t>4.  Implementar funciones para validar una regla de apertura sobre una</w:t>
-      </w:r>
-      <w:r>
-        <w:rPr>
-          <w:rFonts w:ascii="Aptos Narrow" w:hAnsi="Aptos Narrow"/>
-        </w:rPr>
-        <w:t xml:space="preserve"> </w:t>
-      </w:r>
-      <w:r>
-        <w:rPr>
-          <w:rFonts w:ascii="Aptos Narrow" w:hAnsi="Aptos Narrow"/>
-        </w:rPr>
-        <w:t>cerradura.</w:t>
-      </w:r>
-      <w:r>
-        <w:rPr>
-          <w:rFonts w:ascii="Aptos Narrow" w:hAnsi="Aptos Narrow"/>
-        </w:rPr>
-        <w:t xml:space="preserve"> -&gt;</w:t>
-      </w:r>
-      <w:r>
-        <w:rPr>
-          <w:rFonts w:ascii="Aptos Narrow" w:hAnsi="Aptos Narrow"/>
-          <w:u w:val="single"/>
-        </w:rPr>
-        <w:t xml:space="preserve"> FUNCIÓN PARA VALIDAR QUE LA REGLA INGRESADA ABRA LA CERRADURA.</w:t>
-      </w:r>
-    </w:p>
-    <w:p>
-      <w:pPr>
-        <w:rPr>
-          <w:rFonts w:ascii="Aptos Narrow" w:hAnsi="Aptos Narrow"/>
-        </w:rPr>
-      </w:pPr>
-      <w:r>
-        <w:rPr>
-          <w:rFonts w:ascii="Aptos Narrow" w:hAnsi="Aptos Narrow"/>
-        </w:rPr>
-        <w:t>5.  Desarrollar un módulo para que, a partir de una regla, se genere al menos una</w:t>
-      </w:r>
-      <w:r>
-        <w:rPr>
-          <w:rFonts w:ascii="Aptos Narrow" w:hAnsi="Aptos Narrow"/>
-        </w:rPr>
-        <w:t xml:space="preserve"> </w:t>
-      </w:r>
-      <w:r>
-        <w:rPr>
-          <w:rFonts w:ascii="Aptos Narrow" w:hAnsi="Aptos Narrow"/>
-        </w:rPr>
-        <w:t>configuración de cerradura que se pueda abrir con dicha regla.</w:t>
-      </w:r>
-      <w:r>
-        <w:rPr>
-          <w:rFonts w:ascii="Aptos Narrow" w:hAnsi="Aptos Narrow"/>
-        </w:rPr>
-        <w:t xml:space="preserve"> -&gt;</w:t>
-      </w:r>
-      <w:r>
-        <w:rPr>
-          <w:rFonts w:ascii="Aptos Narrow" w:hAnsi="Aptos Narrow"/>
-          <w:u w:val="single"/>
-        </w:rPr>
-        <w:t xml:space="preserve">PROGRAMA GENERAL, JUNTO CON UNA FUNCIÓN, QUE AL EJECUTARSE, CONTENGA UNA REGLA QUE ABRA UNA CERRADURA CON VALORES YA </w:t>
-      </w:r>
-      <w:r>
-        <w:rPr>
-          <w:rFonts w:ascii="Aptos Narrow" w:hAnsi="Aptos Narrow"/>
-          <w:u w:val="single"/>
-        </w:rPr>
-        <w:lastRenderedPageBreak/>
-        <w:t>DEFINIDOS (PROCESO Y VALORES AUTOMÁTICAMENTE ESTABLECIDOS COMO PRUEBA DEL FUNCIONAMIENTO).</w:t>
-      </w:r>
-    </w:p>
-    <w:p>
-      <w:pPr>
-        <w:rPr>
-          <w:rFonts w:ascii="Aptos Narrow" w:hAnsi="Aptos Narrow"/>
+        <w:t>PROGRAMA GENERAL, JUNTO CON UNA FUNCIÓN, QUE AL EJECUTARSE, CONTENGA UNA REGLA QUE ABRA UNA CERRADURA CON VALORES YA DEFINIDOS (PROCESO Y VALORES AUTOMÁTICAMENTE ESTABLECIDOS COMO PRUEBA DEL FUNCIONAMIENTO).</w:t>
+      </w:r>
+    </w:p>
+    <w:p>
+      <w:pPr>
+        <w:spacing w:line="276" w:lineRule="auto"/>
+        <w:rPr>
+          <w:rFonts w:ascii="Arial" w:hAnsi="Arial" w:cs="Arial"/>
         </w:rPr>
       </w:pPr>
     </w:p>
@@ -435,86 +510,70 @@
           <w:ilvl w:val="0"/>
           <w:numId w:val="1"/>
         </w:numPr>
-        <w:rPr>
-          <w:rFonts w:ascii="Aptos Narrow" w:hAnsi="Aptos Narrow"/>
-          <w:b/>
-          <w:bCs/>
-        </w:rPr>
-      </w:pPr>
-      <w:r>
-        <w:rPr>
-          <w:rFonts w:ascii="Aptos Narrow" w:hAnsi="Aptos Narrow"/>
-          <w:b/>
-          <w:bCs/>
-        </w:rPr>
-        <w:t xml:space="preserve">Esquema </w:t>
-      </w:r>
-      <w:r>
-        <w:rPr>
-          <w:rFonts w:ascii="Aptos Narrow" w:hAnsi="Aptos Narrow"/>
-          <w:b/>
-          <w:bCs/>
-        </w:rPr>
-        <w:t>de</w:t>
-      </w:r>
-      <w:r>
-        <w:rPr>
-          <w:rFonts w:ascii="Aptos Narrow" w:hAnsi="Aptos Narrow"/>
-          <w:b/>
-          <w:bCs/>
-        </w:rPr>
-        <w:t xml:space="preserve"> </w:t>
-      </w:r>
-      <w:r>
-        <w:rPr>
-          <w:rFonts w:ascii="Aptos Narrow" w:hAnsi="Aptos Narrow"/>
-          <w:b/>
-          <w:bCs/>
-        </w:rPr>
-        <w:t>tareas para</w:t>
-      </w:r>
-      <w:r>
-        <w:rPr>
-          <w:rFonts w:ascii="Aptos Narrow" w:hAnsi="Aptos Narrow"/>
-          <w:b/>
-          <w:bCs/>
-        </w:rPr>
-        <w:t xml:space="preserve"> el desarrollo de los algoritmos. </w:t>
-      </w:r>
-    </w:p>
-    <w:p>
-      <w:pPr>
-        <w:rPr>
-          <w:rFonts w:ascii="Aptos Narrow" w:hAnsi="Aptos Narrow"/>
-        </w:rPr>
-      </w:pPr>
-      <w:r>
-        <w:rPr>
-          <w:rFonts w:ascii="Aptos Narrow" w:hAnsi="Aptos Narrow"/>
-        </w:rPr>
-        <w:t>Para la elaboración de este modelo de cerradura, se requiere seguir cinco procesos generales que corresponden a las agrupaciones de tareas para las funciones del programa, así:</w:t>
-      </w:r>
-    </w:p>
-    <w:p>
-      <w:pPr>
+        <w:spacing w:line="276" w:lineRule="auto"/>
+        <w:rPr>
+          <w:rFonts w:ascii="Arial" w:hAnsi="Arial" w:cs="Arial"/>
+          <w:b/>
+          <w:bCs/>
+        </w:rPr>
+      </w:pPr>
+      <w:r>
+        <w:rPr>
+          <w:rFonts w:ascii="Arial" w:hAnsi="Arial" w:cs="Arial"/>
+          <w:b/>
+          <w:bCs/>
+        </w:rPr>
+        <w:t xml:space="preserve">Esquema de tareas para el desarrollo de los algoritmos. </w:t>
+      </w:r>
+    </w:p>
+    <w:p>
+      <w:pPr>
+        <w:spacing w:line="276" w:lineRule="auto"/>
+        <w:rPr>
+          <w:rFonts w:ascii="Arial" w:hAnsi="Arial" w:cs="Arial"/>
+        </w:rPr>
+      </w:pPr>
+      <w:r>
+        <w:rPr>
+          <w:rFonts w:ascii="Arial" w:hAnsi="Arial" w:cs="Arial"/>
+        </w:rPr>
+        <w:t xml:space="preserve">Para la elaboración de este modelo de cerradura, se </w:t>
+      </w:r>
+      <w:r>
+        <w:rPr>
+          <w:rFonts w:ascii="Arial" w:hAnsi="Arial" w:cs="Arial"/>
+        </w:rPr>
+        <w:t>planea</w:t>
+      </w:r>
+      <w:r>
+        <w:rPr>
+          <w:rFonts w:ascii="Arial" w:hAnsi="Arial" w:cs="Arial"/>
+        </w:rPr>
+        <w:t xml:space="preserve"> seguir cinco procesos generales que corresponden a las agrupaciones de tareas para las funciones del programa, así:</w:t>
+      </w:r>
+    </w:p>
+    <w:p>
+      <w:pPr>
+        <w:spacing w:line="276" w:lineRule="auto"/>
+        <w:ind w:left="-1701" w:right="-1652"/>
         <w:jc w:val="center"/>
         <w:rPr>
-          <w:rFonts w:ascii="Aptos Narrow" w:hAnsi="Aptos Narrow"/>
-          <w:b/>
-          <w:bCs/>
-        </w:rPr>
-      </w:pPr>
-      <w:r>
-        <w:rPr>
-          <w:rFonts w:ascii="Aptos Narrow" w:hAnsi="Aptos Narrow"/>
+          <w:rFonts w:ascii="Arial" w:hAnsi="Arial" w:cs="Arial"/>
+          <w:b/>
+          <w:bCs/>
+        </w:rPr>
+      </w:pPr>
+      <w:r>
+        <w:rPr>
+          <w:rFonts w:ascii="Arial" w:hAnsi="Arial" w:cs="Arial"/>
           <w:b/>
           <w:bCs/>
           <w:noProof/>
         </w:rPr>
         <w:drawing>
-          <wp:inline distT="0" distB="0" distL="0" distR="0" wp14:anchorId="102240A7" wp14:editId="6FD7F515">
-            <wp:extent cx="5612130" cy="1870710"/>
-            <wp:effectExtent l="0" t="0" r="7620" b="0"/>
+          <wp:inline distT="0" distB="0" distL="0" distR="0" wp14:anchorId="03C70A9A" wp14:editId="36710FD1">
+            <wp:extent cx="6172200" cy="2122788"/>
+            <wp:effectExtent l="0" t="0" r="0" b="0"/>
             <wp:docPr id="637950216" name="Imagen 1" descr="Diagrama&#10;&#10;Descripción generada automáticamente"/>
             <wp:cNvGraphicFramePr>
               <a:graphicFrameLocks xmlns:a="http://schemas.openxmlformats.org/drawingml/2006/main" noChangeAspect="1"/>
@@ -526,7 +585,7 @@
                     <pic:cNvPr id="637950216" name="Imagen 1" descr="Diagrama&#10;&#10;Descripción generada automáticamente"/>
                     <pic:cNvPicPr/>
                   </pic:nvPicPr>
-                  <pic:blipFill>
+                  <pic:blipFill rotWithShape="1">
                     <a:blip r:embed="rId5">
                       <a:extLst>
                         <a:ext uri="{28A0092B-C50C-407E-A947-70E740481C1C}">
@@ -534,18 +593,25 @@
                         </a:ext>
                       </a:extLst>
                     </a:blip>
-                    <a:stretch>
-                      <a:fillRect/>
-                    </a:stretch>
+                    <a:srcRect l="880" r="2200"/>
+                    <a:stretch/>
                   </pic:blipFill>
-                  <pic:spPr>
+                  <pic:spPr bwMode="auto">
                     <a:xfrm>
                       <a:off x="0" y="0"/>
-                      <a:ext cx="5612130" cy="1870710"/>
+                      <a:ext cx="6188423" cy="2128368"/>
                     </a:xfrm>
                     <a:prstGeom prst="rect">
                       <a:avLst/>
                     </a:prstGeom>
+                    <a:ln>
+                      <a:noFill/>
+                    </a:ln>
+                    <a:extLst>
+                      <a:ext uri="{53640926-AAD7-44D8-BBD7-CCE9431645EC}">
+                        <a14:shadowObscured xmlns:a14="http://schemas.microsoft.com/office/drawing/2010/main"/>
+                      </a:ext>
+                    </a:extLst>
                   </pic:spPr>
                 </pic:pic>
               </a:graphicData>
@@ -561,15 +627,16 @@
           <w:ilvl w:val="0"/>
           <w:numId w:val="1"/>
         </w:numPr>
-        <w:rPr>
-          <w:rFonts w:ascii="Aptos Narrow" w:hAnsi="Aptos Narrow"/>
-          <w:b/>
-          <w:bCs/>
-        </w:rPr>
-      </w:pPr>
-      <w:r>
-        <w:rPr>
-          <w:rFonts w:ascii="Aptos Narrow" w:hAnsi="Aptos Narrow"/>
+        <w:spacing w:line="276" w:lineRule="auto"/>
+        <w:rPr>
+          <w:rFonts w:ascii="Arial" w:hAnsi="Arial" w:cs="Arial"/>
+          <w:b/>
+          <w:bCs/>
+        </w:rPr>
+      </w:pPr>
+      <w:r>
+        <w:rPr>
+          <w:rFonts w:ascii="Arial" w:hAnsi="Arial" w:cs="Arial"/>
           <w:b/>
           <w:bCs/>
         </w:rPr>
@@ -578,12 +645,622 @@
     </w:p>
     <w:p>
       <w:pPr>
-        <w:rPr>
-          <w:rFonts w:ascii="Aptos Narrow" w:hAnsi="Aptos Narrow"/>
-          <w:b/>
-          <w:bCs/>
-        </w:rPr>
-      </w:pPr>
+        <w:spacing w:line="276" w:lineRule="auto"/>
+        <w:rPr>
+          <w:rFonts w:ascii="Arial" w:hAnsi="Arial" w:cs="Arial"/>
+        </w:rPr>
+      </w:pPr>
+      <w:r>
+        <w:rPr>
+          <w:rFonts w:ascii="Arial" w:hAnsi="Arial" w:cs="Arial"/>
+        </w:rPr>
+        <w:t xml:space="preserve">Función </w:t>
+      </w:r>
+      <w:proofErr w:type="spellStart"/>
+      <w:proofErr w:type="gramStart"/>
+      <w:r>
+        <w:rPr>
+          <w:rFonts w:ascii="Arial" w:hAnsi="Arial" w:cs="Arial"/>
+          <w:b/>
+          <w:bCs/>
+        </w:rPr>
+        <w:t>reservarMatriz</w:t>
+      </w:r>
+      <w:proofErr w:type="spellEnd"/>
+      <w:r>
+        <w:rPr>
+          <w:rFonts w:ascii="Arial" w:hAnsi="Arial" w:cs="Arial"/>
+          <w:b/>
+          <w:bCs/>
+        </w:rPr>
+        <w:t>(</w:t>
+      </w:r>
+      <w:proofErr w:type="spellStart"/>
+      <w:proofErr w:type="gramEnd"/>
+      <w:r>
+        <w:rPr>
+          <w:rFonts w:ascii="Arial" w:hAnsi="Arial" w:cs="Arial"/>
+          <w:b/>
+          <w:bCs/>
+        </w:rPr>
+        <w:t>int</w:t>
+      </w:r>
+      <w:proofErr w:type="spellEnd"/>
+      <w:r>
+        <w:rPr>
+          <w:rFonts w:ascii="Arial" w:hAnsi="Arial" w:cs="Arial"/>
+          <w:b/>
+          <w:bCs/>
+        </w:rPr>
+        <w:t xml:space="preserve"> m)</w:t>
+      </w:r>
+      <w:r>
+        <w:rPr>
+          <w:rFonts w:ascii="Arial" w:hAnsi="Arial" w:cs="Arial"/>
+        </w:rPr>
+        <w:t xml:space="preserve">: </w:t>
+      </w:r>
+      <w:r>
+        <w:rPr>
+          <w:rFonts w:ascii="Arial" w:hAnsi="Arial" w:cs="Arial"/>
+        </w:rPr>
+        <w:t>Esta función se encarga de asignar memoria dinámica para una matriz de tamaño m x m. Se utiliza el operador new para asignar memoria para un arr</w:t>
+      </w:r>
+      <w:r>
+        <w:rPr>
+          <w:rFonts w:ascii="Arial" w:hAnsi="Arial" w:cs="Arial"/>
+        </w:rPr>
+        <w:t>eglo</w:t>
+      </w:r>
+      <w:r>
+        <w:rPr>
+          <w:rFonts w:ascii="Arial" w:hAnsi="Arial" w:cs="Arial"/>
+        </w:rPr>
+        <w:t xml:space="preserve"> de punteros que representan las filas, y luego se utiliza un bucle para asignar memoria para cada fila individualmente.</w:t>
+      </w:r>
+    </w:p>
+    <w:p>
+      <w:pPr>
+        <w:spacing w:line="276" w:lineRule="auto"/>
+        <w:rPr>
+          <w:rFonts w:ascii="Arial" w:hAnsi="Arial" w:cs="Arial"/>
+        </w:rPr>
+      </w:pPr>
+      <w:r>
+        <w:rPr>
+          <w:rFonts w:ascii="Arial" w:hAnsi="Arial" w:cs="Arial"/>
+        </w:rPr>
+        <w:t xml:space="preserve">Función </w:t>
+      </w:r>
+      <w:proofErr w:type="spellStart"/>
+      <w:proofErr w:type="gramStart"/>
+      <w:r>
+        <w:rPr>
+          <w:rFonts w:ascii="Arial" w:hAnsi="Arial" w:cs="Arial"/>
+          <w:b/>
+          <w:bCs/>
+        </w:rPr>
+        <w:t>liberarMatriz</w:t>
+      </w:r>
+      <w:proofErr w:type="spellEnd"/>
+      <w:r>
+        <w:rPr>
+          <w:rFonts w:ascii="Arial" w:hAnsi="Arial" w:cs="Arial"/>
+          <w:b/>
+          <w:bCs/>
+        </w:rPr>
+        <w:t>(</w:t>
+      </w:r>
+      <w:proofErr w:type="spellStart"/>
+      <w:proofErr w:type="gramEnd"/>
+      <w:r>
+        <w:rPr>
+          <w:rFonts w:ascii="Arial" w:hAnsi="Arial" w:cs="Arial"/>
+          <w:b/>
+          <w:bCs/>
+        </w:rPr>
+        <w:t>int</w:t>
+      </w:r>
+      <w:proofErr w:type="spellEnd"/>
+      <w:r>
+        <w:rPr>
+          <w:rFonts w:ascii="Arial" w:hAnsi="Arial" w:cs="Arial"/>
+          <w:b/>
+          <w:bCs/>
+        </w:rPr>
+        <w:t xml:space="preserve">** matriz, </w:t>
+      </w:r>
+      <w:proofErr w:type="spellStart"/>
+      <w:r>
+        <w:rPr>
+          <w:rFonts w:ascii="Arial" w:hAnsi="Arial" w:cs="Arial"/>
+          <w:b/>
+          <w:bCs/>
+        </w:rPr>
+        <w:t>int</w:t>
+      </w:r>
+      <w:proofErr w:type="spellEnd"/>
+      <w:r>
+        <w:rPr>
+          <w:rFonts w:ascii="Arial" w:hAnsi="Arial" w:cs="Arial"/>
+          <w:b/>
+          <w:bCs/>
+        </w:rPr>
+        <w:t xml:space="preserve"> m)</w:t>
+      </w:r>
+      <w:r>
+        <w:rPr>
+          <w:rFonts w:ascii="Arial" w:hAnsi="Arial" w:cs="Arial"/>
+        </w:rPr>
+        <w:t xml:space="preserve">: </w:t>
+      </w:r>
+      <w:r>
+        <w:rPr>
+          <w:rFonts w:ascii="Arial" w:hAnsi="Arial" w:cs="Arial"/>
+        </w:rPr>
+        <w:t xml:space="preserve">Esta función libera la memoria asignada dinámicamente para una matriz. Se utiliza el operador </w:t>
+      </w:r>
+      <w:proofErr w:type="spellStart"/>
+      <w:r>
+        <w:rPr>
+          <w:rFonts w:ascii="Arial" w:hAnsi="Arial" w:cs="Arial"/>
+        </w:rPr>
+        <w:t>delete</w:t>
+      </w:r>
+      <w:proofErr w:type="spellEnd"/>
+      <w:r>
+        <w:rPr>
+          <w:rFonts w:ascii="Arial" w:hAnsi="Arial" w:cs="Arial"/>
+        </w:rPr>
+        <w:t xml:space="preserve"> para liberar la memoria asignada para cada fila, seguido por </w:t>
+      </w:r>
+      <w:proofErr w:type="spellStart"/>
+      <w:proofErr w:type="gramStart"/>
+      <w:r>
+        <w:rPr>
+          <w:rFonts w:ascii="Arial" w:hAnsi="Arial" w:cs="Arial"/>
+        </w:rPr>
+        <w:t>delete</w:t>
+      </w:r>
+      <w:proofErr w:type="spellEnd"/>
+      <w:r>
+        <w:rPr>
+          <w:rFonts w:ascii="Arial" w:hAnsi="Arial" w:cs="Arial"/>
+        </w:rPr>
+        <w:t>[</w:t>
+      </w:r>
+      <w:proofErr w:type="gramEnd"/>
+      <w:r>
+        <w:rPr>
+          <w:rFonts w:ascii="Arial" w:hAnsi="Arial" w:cs="Arial"/>
+        </w:rPr>
+        <w:t>] para liberar la memoria del a</w:t>
+      </w:r>
+      <w:r>
+        <w:rPr>
+          <w:rFonts w:ascii="Arial" w:hAnsi="Arial" w:cs="Arial"/>
+        </w:rPr>
+        <w:t>rreglo</w:t>
+      </w:r>
+      <w:r>
+        <w:rPr>
+          <w:rFonts w:ascii="Arial" w:hAnsi="Arial" w:cs="Arial"/>
+        </w:rPr>
+        <w:t xml:space="preserve"> de punteros de fila.</w:t>
+      </w:r>
+    </w:p>
+    <w:p>
+      <w:pPr>
+        <w:spacing w:line="276" w:lineRule="auto"/>
+        <w:rPr>
+          <w:rFonts w:ascii="Arial" w:hAnsi="Arial" w:cs="Arial"/>
+        </w:rPr>
+      </w:pPr>
+      <w:r>
+        <w:rPr>
+          <w:rFonts w:ascii="Arial" w:hAnsi="Arial" w:cs="Arial"/>
+        </w:rPr>
+        <w:t xml:space="preserve">Función </w:t>
+      </w:r>
+      <w:proofErr w:type="spellStart"/>
+      <w:proofErr w:type="gramStart"/>
+      <w:r>
+        <w:rPr>
+          <w:rFonts w:ascii="Arial" w:hAnsi="Arial" w:cs="Arial"/>
+          <w:b/>
+          <w:bCs/>
+        </w:rPr>
+        <w:t>generarMatriz</w:t>
+      </w:r>
+      <w:proofErr w:type="spellEnd"/>
+      <w:r>
+        <w:rPr>
+          <w:rFonts w:ascii="Arial" w:hAnsi="Arial" w:cs="Arial"/>
+          <w:b/>
+          <w:bCs/>
+        </w:rPr>
+        <w:t>(</w:t>
+      </w:r>
+      <w:proofErr w:type="spellStart"/>
+      <w:proofErr w:type="gramEnd"/>
+      <w:r>
+        <w:rPr>
+          <w:rFonts w:ascii="Arial" w:hAnsi="Arial" w:cs="Arial"/>
+          <w:b/>
+          <w:bCs/>
+        </w:rPr>
+        <w:t>int</w:t>
+      </w:r>
+      <w:proofErr w:type="spellEnd"/>
+      <w:r>
+        <w:rPr>
+          <w:rFonts w:ascii="Arial" w:hAnsi="Arial" w:cs="Arial"/>
+          <w:b/>
+          <w:bCs/>
+        </w:rPr>
+        <w:t xml:space="preserve">** matriz, </w:t>
+      </w:r>
+      <w:proofErr w:type="spellStart"/>
+      <w:r>
+        <w:rPr>
+          <w:rFonts w:ascii="Arial" w:hAnsi="Arial" w:cs="Arial"/>
+          <w:b/>
+          <w:bCs/>
+        </w:rPr>
+        <w:t>int</w:t>
+      </w:r>
+      <w:proofErr w:type="spellEnd"/>
+      <w:r>
+        <w:rPr>
+          <w:rFonts w:ascii="Arial" w:hAnsi="Arial" w:cs="Arial"/>
+          <w:b/>
+          <w:bCs/>
+        </w:rPr>
+        <w:t xml:space="preserve"> m)</w:t>
+      </w:r>
+      <w:r>
+        <w:rPr>
+          <w:rFonts w:ascii="Arial" w:hAnsi="Arial" w:cs="Arial"/>
+        </w:rPr>
+        <w:t xml:space="preserve">: </w:t>
+      </w:r>
+      <w:r>
+        <w:rPr>
+          <w:rFonts w:ascii="Arial" w:hAnsi="Arial" w:cs="Arial"/>
+        </w:rPr>
+        <w:t>Esta función genera una matriz cuadrada con números ascendentes, comenzando desde 1 y colocando el valor 0 en el centro de la matriz. Utiliza dos bucles anidados para recorrer la matriz y asignar los valores correspondientes.</w:t>
+      </w:r>
+    </w:p>
+    <w:p>
+      <w:pPr>
+        <w:spacing w:line="276" w:lineRule="auto"/>
+        <w:rPr>
+          <w:rFonts w:ascii="Arial" w:hAnsi="Arial" w:cs="Arial"/>
+        </w:rPr>
+      </w:pPr>
+      <w:r>
+        <w:rPr>
+          <w:rFonts w:ascii="Arial" w:hAnsi="Arial" w:cs="Arial"/>
+        </w:rPr>
+        <w:t xml:space="preserve">Función </w:t>
+      </w:r>
+      <w:proofErr w:type="spellStart"/>
+      <w:proofErr w:type="gramStart"/>
+      <w:r>
+        <w:rPr>
+          <w:rFonts w:ascii="Arial" w:hAnsi="Arial" w:cs="Arial"/>
+          <w:b/>
+          <w:bCs/>
+        </w:rPr>
+        <w:t>rotarMatriz</w:t>
+      </w:r>
+      <w:proofErr w:type="spellEnd"/>
+      <w:r>
+        <w:rPr>
+          <w:rFonts w:ascii="Arial" w:hAnsi="Arial" w:cs="Arial"/>
+          <w:b/>
+          <w:bCs/>
+        </w:rPr>
+        <w:t>(</w:t>
+      </w:r>
+      <w:proofErr w:type="spellStart"/>
+      <w:proofErr w:type="gramEnd"/>
+      <w:r>
+        <w:rPr>
+          <w:rFonts w:ascii="Arial" w:hAnsi="Arial" w:cs="Arial"/>
+          <w:b/>
+          <w:bCs/>
+        </w:rPr>
+        <w:t>int</w:t>
+      </w:r>
+      <w:proofErr w:type="spellEnd"/>
+      <w:r>
+        <w:rPr>
+          <w:rFonts w:ascii="Arial" w:hAnsi="Arial" w:cs="Arial"/>
+          <w:b/>
+          <w:bCs/>
+        </w:rPr>
+        <w:t xml:space="preserve">** matriz, </w:t>
+      </w:r>
+      <w:proofErr w:type="spellStart"/>
+      <w:r>
+        <w:rPr>
+          <w:rFonts w:ascii="Arial" w:hAnsi="Arial" w:cs="Arial"/>
+          <w:b/>
+          <w:bCs/>
+        </w:rPr>
+        <w:t>int</w:t>
+      </w:r>
+      <w:proofErr w:type="spellEnd"/>
+      <w:r>
+        <w:rPr>
+          <w:rFonts w:ascii="Arial" w:hAnsi="Arial" w:cs="Arial"/>
+          <w:b/>
+          <w:bCs/>
+        </w:rPr>
+        <w:t xml:space="preserve"> m)</w:t>
+      </w:r>
+      <w:r>
+        <w:rPr>
+          <w:rFonts w:ascii="Arial" w:hAnsi="Arial" w:cs="Arial"/>
+        </w:rPr>
+        <w:t xml:space="preserve">: </w:t>
+      </w:r>
+      <w:r>
+        <w:rPr>
+          <w:rFonts w:ascii="Arial" w:hAnsi="Arial" w:cs="Arial"/>
+        </w:rPr>
+        <w:t>Esta función rota una matriz cuadrada en 90 grados en sentido horario. Crea una matriz temporal para almacenar la matriz rotada y luego copia los valores rotados de la matriz temporal a la matriz original</w:t>
+      </w:r>
+      <w:r>
+        <w:rPr>
+          <w:rFonts w:ascii="Arial" w:hAnsi="Arial" w:cs="Arial"/>
+        </w:rPr>
+        <w:t>.</w:t>
+      </w:r>
+    </w:p>
+    <w:p>
+      <w:pPr>
+        <w:spacing w:line="276" w:lineRule="auto"/>
+        <w:rPr>
+          <w:rFonts w:ascii="Arial" w:hAnsi="Arial" w:cs="Arial"/>
+        </w:rPr>
+      </w:pPr>
+      <w:r>
+        <w:rPr>
+          <w:rFonts w:ascii="Arial" w:hAnsi="Arial" w:cs="Arial"/>
+        </w:rPr>
+        <w:lastRenderedPageBreak/>
+        <w:t xml:space="preserve">Función </w:t>
+      </w:r>
+      <w:proofErr w:type="spellStart"/>
+      <w:proofErr w:type="gramStart"/>
+      <w:r>
+        <w:rPr>
+          <w:rFonts w:ascii="Arial" w:hAnsi="Arial" w:cs="Arial"/>
+          <w:b/>
+          <w:bCs/>
+        </w:rPr>
+        <w:t>imprimirMatriz</w:t>
+      </w:r>
+      <w:proofErr w:type="spellEnd"/>
+      <w:r>
+        <w:rPr>
+          <w:rFonts w:ascii="Arial" w:hAnsi="Arial" w:cs="Arial"/>
+          <w:b/>
+          <w:bCs/>
+        </w:rPr>
+        <w:t>(</w:t>
+      </w:r>
+      <w:proofErr w:type="spellStart"/>
+      <w:proofErr w:type="gramEnd"/>
+      <w:r>
+        <w:rPr>
+          <w:rFonts w:ascii="Arial" w:hAnsi="Arial" w:cs="Arial"/>
+          <w:b/>
+          <w:bCs/>
+        </w:rPr>
+        <w:t>int</w:t>
+      </w:r>
+      <w:proofErr w:type="spellEnd"/>
+      <w:r>
+        <w:rPr>
+          <w:rFonts w:ascii="Arial" w:hAnsi="Arial" w:cs="Arial"/>
+          <w:b/>
+          <w:bCs/>
+        </w:rPr>
+        <w:t xml:space="preserve">** matriz, </w:t>
+      </w:r>
+      <w:proofErr w:type="spellStart"/>
+      <w:r>
+        <w:rPr>
+          <w:rFonts w:ascii="Arial" w:hAnsi="Arial" w:cs="Arial"/>
+          <w:b/>
+          <w:bCs/>
+        </w:rPr>
+        <w:t>int</w:t>
+      </w:r>
+      <w:proofErr w:type="spellEnd"/>
+      <w:r>
+        <w:rPr>
+          <w:rFonts w:ascii="Arial" w:hAnsi="Arial" w:cs="Arial"/>
+          <w:b/>
+          <w:bCs/>
+        </w:rPr>
+        <w:t xml:space="preserve"> m)</w:t>
+      </w:r>
+      <w:r>
+        <w:rPr>
+          <w:rFonts w:ascii="Arial" w:hAnsi="Arial" w:cs="Arial"/>
+        </w:rPr>
+        <w:t xml:space="preserve">: </w:t>
+      </w:r>
+      <w:r>
+        <w:rPr>
+          <w:rFonts w:ascii="Arial" w:hAnsi="Arial" w:cs="Arial"/>
+        </w:rPr>
+        <w:t>Esta función imprime los elementos de una matriz en la consola. Utiliza dos bucles anidados para recorrer la matriz y mostrar los elementos fila por fila</w:t>
+      </w:r>
+      <w:r>
+        <w:rPr>
+          <w:rFonts w:ascii="Arial" w:hAnsi="Arial" w:cs="Arial"/>
+        </w:rPr>
+        <w:t>.</w:t>
+      </w:r>
+    </w:p>
+    <w:p>
+      <w:pPr>
+        <w:spacing w:line="276" w:lineRule="auto"/>
+        <w:rPr>
+          <w:rFonts w:ascii="Arial" w:hAnsi="Arial" w:cs="Arial"/>
+        </w:rPr>
+      </w:pPr>
+      <w:r>
+        <w:rPr>
+          <w:rFonts w:ascii="Arial" w:hAnsi="Arial" w:cs="Arial"/>
+        </w:rPr>
+        <w:t xml:space="preserve">Función </w:t>
+      </w:r>
+      <w:proofErr w:type="spellStart"/>
+      <w:proofErr w:type="gramStart"/>
+      <w:r>
+        <w:rPr>
+          <w:rFonts w:ascii="Arial" w:hAnsi="Arial" w:cs="Arial"/>
+          <w:b/>
+          <w:bCs/>
+        </w:rPr>
+        <w:t>agregarDato</w:t>
+      </w:r>
+      <w:proofErr w:type="spellEnd"/>
+      <w:r>
+        <w:rPr>
+          <w:rFonts w:ascii="Arial" w:hAnsi="Arial" w:cs="Arial"/>
+          <w:b/>
+          <w:bCs/>
+        </w:rPr>
+        <w:t>(</w:t>
+      </w:r>
+      <w:proofErr w:type="spellStart"/>
+      <w:proofErr w:type="gramEnd"/>
+      <w:r>
+        <w:rPr>
+          <w:rFonts w:ascii="Arial" w:hAnsi="Arial" w:cs="Arial"/>
+          <w:b/>
+          <w:bCs/>
+        </w:rPr>
+        <w:t>int</w:t>
+      </w:r>
+      <w:proofErr w:type="spellEnd"/>
+      <w:r>
+        <w:rPr>
+          <w:rFonts w:ascii="Arial" w:hAnsi="Arial" w:cs="Arial"/>
+          <w:b/>
+          <w:bCs/>
+        </w:rPr>
+        <w:t xml:space="preserve"> numero, </w:t>
+      </w:r>
+      <w:proofErr w:type="spellStart"/>
+      <w:r>
+        <w:rPr>
+          <w:rFonts w:ascii="Arial" w:hAnsi="Arial" w:cs="Arial"/>
+          <w:b/>
+          <w:bCs/>
+        </w:rPr>
+        <w:t>int</w:t>
+      </w:r>
+      <w:proofErr w:type="spellEnd"/>
+      <w:r>
+        <w:rPr>
+          <w:rFonts w:ascii="Arial" w:hAnsi="Arial" w:cs="Arial"/>
+          <w:b/>
+          <w:bCs/>
+        </w:rPr>
+        <w:t xml:space="preserve">* arreglo, </w:t>
+      </w:r>
+      <w:proofErr w:type="spellStart"/>
+      <w:r>
+        <w:rPr>
+          <w:rFonts w:ascii="Arial" w:hAnsi="Arial" w:cs="Arial"/>
+          <w:b/>
+          <w:bCs/>
+        </w:rPr>
+        <w:t>int</w:t>
+      </w:r>
+      <w:proofErr w:type="spellEnd"/>
+      <w:r>
+        <w:rPr>
+          <w:rFonts w:ascii="Arial" w:hAnsi="Arial" w:cs="Arial"/>
+          <w:b/>
+          <w:bCs/>
+        </w:rPr>
+        <w:t xml:space="preserve"> longitud)</w:t>
+      </w:r>
+      <w:r>
+        <w:rPr>
+          <w:rFonts w:ascii="Arial" w:hAnsi="Arial" w:cs="Arial"/>
+        </w:rPr>
+        <w:t xml:space="preserve">: </w:t>
+      </w:r>
+      <w:r>
+        <w:rPr>
+          <w:rFonts w:ascii="Arial" w:hAnsi="Arial" w:cs="Arial"/>
+        </w:rPr>
+        <w:t>Esta función agrega un dato al final de un arreglo dinámico. Crea un nuevo arreglo con longitud aumentada en uno, copia los elementos del arreglo original al nuevo arreglo y luego agrega el nuevo dato al final.</w:t>
+      </w:r>
+    </w:p>
+    <w:p>
+      <w:pPr>
+        <w:spacing w:line="276" w:lineRule="auto"/>
+        <w:rPr>
+          <w:rFonts w:ascii="Arial" w:hAnsi="Arial" w:cs="Arial"/>
+        </w:rPr>
+      </w:pPr>
+      <w:r>
+        <w:rPr>
+          <w:rFonts w:ascii="Arial" w:hAnsi="Arial" w:cs="Arial"/>
+        </w:rPr>
+        <w:t xml:space="preserve">Función </w:t>
+      </w:r>
+      <w:proofErr w:type="spellStart"/>
+      <w:proofErr w:type="gramStart"/>
+      <w:r>
+        <w:rPr>
+          <w:rFonts w:ascii="Arial" w:hAnsi="Arial" w:cs="Arial"/>
+          <w:b/>
+          <w:bCs/>
+        </w:rPr>
+        <w:t>crearCerradura</w:t>
+      </w:r>
+      <w:proofErr w:type="spellEnd"/>
+      <w:r>
+        <w:rPr>
+          <w:rFonts w:ascii="Arial" w:hAnsi="Arial" w:cs="Arial"/>
+          <w:b/>
+          <w:bCs/>
+        </w:rPr>
+        <w:t>(</w:t>
+      </w:r>
+      <w:proofErr w:type="gramEnd"/>
+      <w:r>
+        <w:rPr>
+          <w:rFonts w:ascii="Arial" w:hAnsi="Arial" w:cs="Arial"/>
+          <w:b/>
+          <w:bCs/>
+        </w:rPr>
+        <w:t>)</w:t>
+      </w:r>
+      <w:r>
+        <w:rPr>
+          <w:rFonts w:ascii="Arial" w:hAnsi="Arial" w:cs="Arial"/>
+        </w:rPr>
+        <w:t xml:space="preserve">: </w:t>
+      </w:r>
+      <w:r>
+        <w:rPr>
+          <w:rFonts w:ascii="Arial" w:hAnsi="Arial" w:cs="Arial"/>
+        </w:rPr>
+        <w:t>Esta función principal del programa solicita al usuario una clave que define las condiciones de la cerradura. Luego genera dos matrices, una original y una para rotar. Realiza comparaciones entre los valores en posiciones especificadas por la clave en las matrices rotadas, determinando si se cumple la condición de la cerradura.</w:t>
+      </w:r>
     </w:p>
     <w:p>
       <w:pPr>
@@ -592,15 +1269,16 @@
           <w:ilvl w:val="0"/>
           <w:numId w:val="1"/>
         </w:numPr>
-        <w:rPr>
-          <w:rFonts w:ascii="Aptos Narrow" w:hAnsi="Aptos Narrow"/>
-          <w:b/>
-          <w:bCs/>
-        </w:rPr>
-      </w:pPr>
-      <w:r>
-        <w:rPr>
-          <w:rFonts w:ascii="Aptos Narrow" w:hAnsi="Aptos Narrow"/>
+        <w:spacing w:line="276" w:lineRule="auto"/>
+        <w:rPr>
+          <w:rFonts w:ascii="Arial" w:hAnsi="Arial" w:cs="Arial"/>
+          <w:b/>
+          <w:bCs/>
+        </w:rPr>
+      </w:pPr>
+      <w:r>
+        <w:rPr>
+          <w:rFonts w:ascii="Arial" w:hAnsi="Arial" w:cs="Arial"/>
           <w:b/>
           <w:bCs/>
         </w:rPr>
@@ -609,12 +1287,53 @@
     </w:p>
     <w:p>
       <w:pPr>
-        <w:rPr>
-          <w:rFonts w:ascii="Aptos Narrow" w:hAnsi="Aptos Narrow"/>
-          <w:b/>
-          <w:bCs/>
-        </w:rPr>
-      </w:pPr>
+        <w:spacing w:line="276" w:lineRule="auto"/>
+        <w:rPr>
+          <w:rFonts w:ascii="Arial" w:hAnsi="Arial" w:cs="Arial"/>
+        </w:rPr>
+      </w:pPr>
+      <w:r>
+        <w:rPr>
+          <w:rFonts w:ascii="Arial" w:hAnsi="Arial" w:cs="Arial"/>
+        </w:rPr>
+        <w:t>Manejo de memoria dinámica: Garantizar la correcta reserva y liberación de memoria para evitar fugas de memoria o errores de acceso.</w:t>
+      </w:r>
+    </w:p>
+    <w:p>
+      <w:pPr>
+        <w:spacing w:line="276" w:lineRule="auto"/>
+        <w:rPr>
+          <w:rFonts w:ascii="Arial" w:hAnsi="Arial" w:cs="Arial"/>
+        </w:rPr>
+      </w:pPr>
+      <w:r>
+        <w:rPr>
+          <w:rFonts w:ascii="Arial" w:hAnsi="Arial" w:cs="Arial"/>
+        </w:rPr>
+        <w:t xml:space="preserve">Implementación de la lógica: Desarrollar un algoritmo eficiente para crear las matrices, dependiendo de la posición indicada, agruparlas en una cerradura y rotarlas por 90 grados en sentido horario cada vez que no se cumplan las </w:t>
+      </w:r>
+      <w:proofErr w:type="spellStart"/>
+      <w:proofErr w:type="gramStart"/>
+      <w:r>
+        <w:rPr>
+          <w:rFonts w:ascii="Arial" w:hAnsi="Arial" w:cs="Arial"/>
+        </w:rPr>
+        <w:t>comparaciones.</w:t>
+      </w:r>
+      <w:r>
+        <w:rPr>
+          <w:rFonts w:ascii="Arial" w:hAnsi="Arial" w:cs="Arial"/>
+        </w:rPr>
+        <w:t>Validación</w:t>
+      </w:r>
+      <w:proofErr w:type="spellEnd"/>
+      <w:proofErr w:type="gramEnd"/>
+      <w:r>
+        <w:rPr>
+          <w:rFonts w:ascii="Arial" w:hAnsi="Arial" w:cs="Arial"/>
+        </w:rPr>
+        <w:t xml:space="preserve"> de las entradas del usuario: Verificar que las condiciones ingresadas por el usuario sean válidas y cumplan con los requisitos del problema.</w:t>
+      </w:r>
     </w:p>
     <w:p>
       <w:pPr>
@@ -623,15 +1342,16 @@
           <w:ilvl w:val="0"/>
           <w:numId w:val="1"/>
         </w:numPr>
-        <w:rPr>
-          <w:rFonts w:ascii="Aptos Narrow" w:hAnsi="Aptos Narrow"/>
-          <w:b/>
-          <w:bCs/>
-        </w:rPr>
-      </w:pPr>
-      <w:r>
-        <w:rPr>
-          <w:rFonts w:ascii="Aptos Narrow" w:hAnsi="Aptos Narrow"/>
+        <w:spacing w:line="276" w:lineRule="auto"/>
+        <w:rPr>
+          <w:rFonts w:ascii="Arial" w:hAnsi="Arial" w:cs="Arial"/>
+          <w:b/>
+          <w:bCs/>
+        </w:rPr>
+      </w:pPr>
+      <w:r>
+        <w:rPr>
+          <w:rFonts w:ascii="Arial" w:hAnsi="Arial" w:cs="Arial"/>
           <w:b/>
           <w:bCs/>
         </w:rPr>
@@ -641,28 +1361,17 @@
     <w:p>
       <w:pPr>
         <w:pStyle w:val="Prrafodelista"/>
-        <w:rPr>
-          <w:rFonts w:ascii="Aptos Narrow" w:hAnsi="Aptos Narrow"/>
-          <w:b/>
-          <w:bCs/>
-        </w:rPr>
-      </w:pPr>
-    </w:p>
-    <w:p>
-      <w:pPr>
-        <w:rPr>
-          <w:rFonts w:ascii="Aptos Narrow" w:hAnsi="Aptos Narrow"/>
-          <w:b/>
-          <w:bCs/>
-        </w:rPr>
-      </w:pPr>
-      <w:r>
-        <w:rPr>
-          <w:rFonts w:ascii="Aptos Narrow" w:hAnsi="Aptos Narrow"/>
-          <w:b/>
-          <w:bCs/>
-        </w:rPr>
-        <w:t>CONSIDERACIONES:</w:t>
+        <w:spacing w:line="276" w:lineRule="auto"/>
+        <w:ind w:left="0"/>
+        <w:rPr>
+          <w:rFonts w:ascii="Arial" w:hAnsi="Arial" w:cs="Arial"/>
+        </w:rPr>
+      </w:pPr>
+      <w:r>
+        <w:rPr>
+          <w:rFonts w:ascii="Arial" w:hAnsi="Arial" w:cs="Arial"/>
+        </w:rPr>
+        <w:t>La solución evolucionó desde un enfoque inicial de diseño algorítmico hasta la implementación de un programa funcional que cumple con los requisitos del problema. Algunas consideraciones importantes para la implementación incluyen:</w:t>
       </w:r>
     </w:p>
     <w:p>
@@ -672,15 +1381,17 @@
           <w:ilvl w:val="0"/>
           <w:numId w:val="2"/>
         </w:numPr>
-        <w:rPr>
-          <w:rFonts w:ascii="Aptos Narrow" w:hAnsi="Aptos Narrow"/>
-        </w:rPr>
-      </w:pPr>
-      <w:r>
-        <w:rPr>
-          <w:rFonts w:ascii="Aptos Narrow" w:hAnsi="Aptos Narrow"/>
-        </w:rPr>
-        <w:t>Siempre considerar la cantidad de funciones, la eficiencia y la optimización de los recursos como instancia base.</w:t>
+        <w:spacing w:line="276" w:lineRule="auto"/>
+        <w:ind w:left="284" w:hanging="142"/>
+        <w:rPr>
+          <w:rFonts w:ascii="Arial" w:hAnsi="Arial" w:cs="Arial"/>
+        </w:rPr>
+      </w:pPr>
+      <w:r>
+        <w:rPr>
+          <w:rFonts w:ascii="Arial" w:hAnsi="Arial" w:cs="Arial"/>
+        </w:rPr>
+        <w:t>Garantizar la eficiencia en el uso de la memoria y el tiempo de ejecución.</w:t>
       </w:r>
     </w:p>
     <w:p>
@@ -690,15 +1401,17 @@
           <w:ilvl w:val="0"/>
           <w:numId w:val="2"/>
         </w:numPr>
-        <w:rPr>
-          <w:rFonts w:ascii="Aptos Narrow" w:hAnsi="Aptos Narrow"/>
-        </w:rPr>
-      </w:pPr>
-      <w:r>
-        <w:rPr>
-          <w:rFonts w:ascii="Aptos Narrow" w:hAnsi="Aptos Narrow"/>
-        </w:rPr>
-        <w:t>Implementar memoria dinámica en el desarrollo del programa, ya que, las estructuras de datos a usar son de tamaños variables.</w:t>
+        <w:spacing w:line="276" w:lineRule="auto"/>
+        <w:ind w:left="284" w:hanging="142"/>
+        <w:rPr>
+          <w:rFonts w:ascii="Arial" w:hAnsi="Arial" w:cs="Arial"/>
+        </w:rPr>
+      </w:pPr>
+      <w:r>
+        <w:rPr>
+          <w:rFonts w:ascii="Arial" w:hAnsi="Arial" w:cs="Arial"/>
+        </w:rPr>
+        <w:t>Validar las entradas del usuario para evitar errores de ejecución.</w:t>
       </w:r>
     </w:p>
     <w:p>
@@ -708,29 +1421,88 @@
           <w:ilvl w:val="0"/>
           <w:numId w:val="2"/>
         </w:numPr>
-        <w:rPr>
-          <w:rFonts w:ascii="Aptos Narrow" w:hAnsi="Aptos Narrow"/>
-        </w:rPr>
-      </w:pPr>
-      <w:r>
-        <w:rPr>
-          <w:rFonts w:ascii="Aptos Narrow" w:hAnsi="Aptos Narrow"/>
-        </w:rPr>
-        <w:t>Es necesario tratar cada matriz M de la cerradura X como un elemento independiente, con la posibilidad de hacer rotaciones de forma arbitraria sobre cada M, sin necesidad de influir en el estado actual de sus semejantes.</w:t>
-      </w:r>
-    </w:p>
-    <w:p>
-      <w:pPr>
-        <w:rPr>
-          <w:rFonts w:ascii="Aptos Narrow" w:hAnsi="Aptos Narrow"/>
-          <w:b/>
-          <w:bCs/>
-        </w:rPr>
-      </w:pPr>
+        <w:spacing w:line="276" w:lineRule="auto"/>
+        <w:ind w:left="284" w:hanging="142"/>
+        <w:rPr>
+          <w:rFonts w:ascii="Arial" w:hAnsi="Arial" w:cs="Arial"/>
+        </w:rPr>
+      </w:pPr>
+      <w:r>
+        <w:rPr>
+          <w:rFonts w:ascii="Arial" w:hAnsi="Arial" w:cs="Arial"/>
+        </w:rPr>
+        <w:t>Documentar adecuadamente el código para facilitar su comprensión y mantenimiento.</w:t>
+      </w:r>
+    </w:p>
+    <w:p>
+      <w:pPr>
+        <w:pStyle w:val="Prrafodelista"/>
+        <w:numPr>
+          <w:ilvl w:val="0"/>
+          <w:numId w:val="2"/>
+        </w:numPr>
+        <w:spacing w:line="276" w:lineRule="auto"/>
+        <w:ind w:left="284" w:hanging="142"/>
+        <w:rPr>
+          <w:rFonts w:ascii="Arial" w:hAnsi="Arial" w:cs="Arial"/>
+        </w:rPr>
+      </w:pPr>
+      <w:r>
+        <w:rPr>
+          <w:rFonts w:ascii="Arial" w:hAnsi="Arial" w:cs="Arial"/>
+        </w:rPr>
+        <w:t>Realizar pruebas exhaustivas para verificar la corrección y robustez del programa en diferentes escenarios.</w:t>
+      </w:r>
+    </w:p>
+    <w:p>
+      <w:pPr>
+        <w:pStyle w:val="Prrafodelista"/>
+        <w:numPr>
+          <w:ilvl w:val="0"/>
+          <w:numId w:val="2"/>
+        </w:numPr>
+        <w:spacing w:line="276" w:lineRule="auto"/>
+        <w:ind w:left="284" w:hanging="142"/>
+        <w:rPr>
+          <w:rFonts w:ascii="Arial" w:hAnsi="Arial" w:cs="Arial"/>
+        </w:rPr>
+      </w:pPr>
+      <w:r>
+        <w:rPr>
+          <w:rFonts w:ascii="Arial" w:hAnsi="Arial" w:cs="Arial"/>
+        </w:rPr>
+        <w:t>La necesidad de tratar cada matriz M de la cerradura X como un elemento independiente, con la posibilidad de hacer rotaciones de forma arbitraria sobre cada M, sin necesidad de influir en el estado actual de sus semejantes.</w:t>
+      </w:r>
+    </w:p>
+    <w:p>
+      <w:pPr>
+        <w:pStyle w:val="Prrafodelista"/>
+        <w:spacing w:line="276" w:lineRule="auto"/>
+        <w:ind w:left="0"/>
+        <w:rPr>
+          <w:rFonts w:ascii="Arial" w:hAnsi="Arial" w:cs="Arial"/>
+        </w:rPr>
+      </w:pPr>
+    </w:p>
+    <w:p>
+      <w:pPr>
+        <w:pStyle w:val="Prrafodelista"/>
+        <w:spacing w:line="276" w:lineRule="auto"/>
+        <w:ind w:left="0"/>
+        <w:rPr>
+          <w:rFonts w:ascii="Arial" w:hAnsi="Arial" w:cs="Arial"/>
+        </w:rPr>
+      </w:pPr>
+      <w:r>
+        <w:rPr>
+          <w:rFonts w:ascii="Arial" w:hAnsi="Arial" w:cs="Arial"/>
+        </w:rPr>
+        <w:t>Con estas consideraciones en mente, se logró desarrollar una versión del programa que genera la configuración de cerradura requerida y proporciona información sobre las rotaciones necesarias para abrirla. Posteriormente, es posible mejorar y completar el programa, adicionando el aumento de dimensiones para las matrices y la salida final donde se indique las dimensiones y modos (o rotaciones) de una cerradura que se abra con la clave que ingresa el usuario.</w:t>
+      </w:r>
     </w:p>
     <w:sectPr>
       <w:pgSz w:w="12240" w:h="15840"/>
-      <w:pgMar w:top="1417" w:right="1701" w:bottom="1417" w:left="1701" w:header="708" w:footer="708" w:gutter="0"/>
+      <w:pgMar w:top="1276" w:right="1701" w:bottom="1417" w:left="1701" w:header="708" w:footer="708" w:gutter="0"/>
       <w:cols w:space="708"/>
       <w:docGrid w:linePitch="360"/>
     </w:sectPr>
@@ -743,7 +1515,7 @@
   <w:abstractNum w:abstractNumId="0" w15:restartNumberingAfterBreak="0">
     <w:nsid w:val="0FA31C81"/>
     <w:multiLevelType w:val="hybridMultilevel"/>
-    <w:tmpl w:val="928A638C"/>
+    <w:tmpl w:val="7AE4F352"/>
     <w:lvl w:ilvl="0" w:tplc="E064F278">
       <w:numFmt w:val="bullet"/>
       <w:lvlText w:val="-"/>
@@ -853,6 +1625,232 @@
     </w:lvl>
   </w:abstractNum>
   <w:abstractNum w:abstractNumId="1" w15:restartNumberingAfterBreak="0">
+    <w:nsid w:val="3B5E51F7"/>
+    <w:multiLevelType w:val="hybridMultilevel"/>
+    <w:tmpl w:val="57049F54"/>
+    <w:lvl w:ilvl="0" w:tplc="240A0001">
+      <w:start w:val="1"/>
+      <w:numFmt w:val="bullet"/>
+      <w:lvlText w:val=""/>
+      <w:lvlJc w:val="left"/>
+      <w:pPr>
+        <w:ind w:left="720" w:hanging="360"/>
+      </w:pPr>
+      <w:rPr>
+        <w:rFonts w:ascii="Symbol" w:hAnsi="Symbol" w:hint="default"/>
+      </w:rPr>
+    </w:lvl>
+    <w:lvl w:ilvl="1" w:tplc="240A0003" w:tentative="1">
+      <w:start w:val="1"/>
+      <w:numFmt w:val="bullet"/>
+      <w:lvlText w:val="o"/>
+      <w:lvlJc w:val="left"/>
+      <w:pPr>
+        <w:ind w:left="1440" w:hanging="360"/>
+      </w:pPr>
+      <w:rPr>
+        <w:rFonts w:ascii="Courier New" w:hAnsi="Courier New" w:cs="Courier New" w:hint="default"/>
+      </w:rPr>
+    </w:lvl>
+    <w:lvl w:ilvl="2" w:tplc="240A0005" w:tentative="1">
+      <w:start w:val="1"/>
+      <w:numFmt w:val="bullet"/>
+      <w:lvlText w:val=""/>
+      <w:lvlJc w:val="left"/>
+      <w:pPr>
+        <w:ind w:left="2160" w:hanging="360"/>
+      </w:pPr>
+      <w:rPr>
+        <w:rFonts w:ascii="Wingdings" w:hAnsi="Wingdings" w:hint="default"/>
+      </w:rPr>
+    </w:lvl>
+    <w:lvl w:ilvl="3" w:tplc="240A0001" w:tentative="1">
+      <w:start w:val="1"/>
+      <w:numFmt w:val="bullet"/>
+      <w:lvlText w:val=""/>
+      <w:lvlJc w:val="left"/>
+      <w:pPr>
+        <w:ind w:left="2880" w:hanging="360"/>
+      </w:pPr>
+      <w:rPr>
+        <w:rFonts w:ascii="Symbol" w:hAnsi="Symbol" w:hint="default"/>
+      </w:rPr>
+    </w:lvl>
+    <w:lvl w:ilvl="4" w:tplc="240A0003" w:tentative="1">
+      <w:start w:val="1"/>
+      <w:numFmt w:val="bullet"/>
+      <w:lvlText w:val="o"/>
+      <w:lvlJc w:val="left"/>
+      <w:pPr>
+        <w:ind w:left="3600" w:hanging="360"/>
+      </w:pPr>
+      <w:rPr>
+        <w:rFonts w:ascii="Courier New" w:hAnsi="Courier New" w:cs="Courier New" w:hint="default"/>
+      </w:rPr>
+    </w:lvl>
+    <w:lvl w:ilvl="5" w:tplc="240A0005" w:tentative="1">
+      <w:start w:val="1"/>
+      <w:numFmt w:val="bullet"/>
+      <w:lvlText w:val=""/>
+      <w:lvlJc w:val="left"/>
+      <w:pPr>
+        <w:ind w:left="4320" w:hanging="360"/>
+      </w:pPr>
+      <w:rPr>
+        <w:rFonts w:ascii="Wingdings" w:hAnsi="Wingdings" w:hint="default"/>
+      </w:rPr>
+    </w:lvl>
+    <w:lvl w:ilvl="6" w:tplc="240A0001" w:tentative="1">
+      <w:start w:val="1"/>
+      <w:numFmt w:val="bullet"/>
+      <w:lvlText w:val=""/>
+      <w:lvlJc w:val="left"/>
+      <w:pPr>
+        <w:ind w:left="5040" w:hanging="360"/>
+      </w:pPr>
+      <w:rPr>
+        <w:rFonts w:ascii="Symbol" w:hAnsi="Symbol" w:hint="default"/>
+      </w:rPr>
+    </w:lvl>
+    <w:lvl w:ilvl="7" w:tplc="240A0003" w:tentative="1">
+      <w:start w:val="1"/>
+      <w:numFmt w:val="bullet"/>
+      <w:lvlText w:val="o"/>
+      <w:lvlJc w:val="left"/>
+      <w:pPr>
+        <w:ind w:left="5760" w:hanging="360"/>
+      </w:pPr>
+      <w:rPr>
+        <w:rFonts w:ascii="Courier New" w:hAnsi="Courier New" w:cs="Courier New" w:hint="default"/>
+      </w:rPr>
+    </w:lvl>
+    <w:lvl w:ilvl="8" w:tplc="240A0005" w:tentative="1">
+      <w:start w:val="1"/>
+      <w:numFmt w:val="bullet"/>
+      <w:lvlText w:val=""/>
+      <w:lvlJc w:val="left"/>
+      <w:pPr>
+        <w:ind w:left="6480" w:hanging="360"/>
+      </w:pPr>
+      <w:rPr>
+        <w:rFonts w:ascii="Wingdings" w:hAnsi="Wingdings" w:hint="default"/>
+      </w:rPr>
+    </w:lvl>
+  </w:abstractNum>
+  <w:abstractNum w:abstractNumId="2" w15:restartNumberingAfterBreak="0">
+    <w:nsid w:val="43BB1FE1"/>
+    <w:multiLevelType w:val="hybridMultilevel"/>
+    <w:tmpl w:val="73B43902"/>
+    <w:lvl w:ilvl="0" w:tplc="240A0001">
+      <w:start w:val="1"/>
+      <w:numFmt w:val="bullet"/>
+      <w:lvlText w:val=""/>
+      <w:lvlJc w:val="left"/>
+      <w:pPr>
+        <w:ind w:left="1440" w:hanging="360"/>
+      </w:pPr>
+      <w:rPr>
+        <w:rFonts w:ascii="Symbol" w:hAnsi="Symbol" w:hint="default"/>
+      </w:rPr>
+    </w:lvl>
+    <w:lvl w:ilvl="1" w:tplc="240A0003" w:tentative="1">
+      <w:start w:val="1"/>
+      <w:numFmt w:val="bullet"/>
+      <w:lvlText w:val="o"/>
+      <w:lvlJc w:val="left"/>
+      <w:pPr>
+        <w:ind w:left="2160" w:hanging="360"/>
+      </w:pPr>
+      <w:rPr>
+        <w:rFonts w:ascii="Courier New" w:hAnsi="Courier New" w:cs="Courier New" w:hint="default"/>
+      </w:rPr>
+    </w:lvl>
+    <w:lvl w:ilvl="2" w:tplc="240A0005" w:tentative="1">
+      <w:start w:val="1"/>
+      <w:numFmt w:val="bullet"/>
+      <w:lvlText w:val=""/>
+      <w:lvlJc w:val="left"/>
+      <w:pPr>
+        <w:ind w:left="2880" w:hanging="360"/>
+      </w:pPr>
+      <w:rPr>
+        <w:rFonts w:ascii="Wingdings" w:hAnsi="Wingdings" w:hint="default"/>
+      </w:rPr>
+    </w:lvl>
+    <w:lvl w:ilvl="3" w:tplc="240A0001">
+      <w:start w:val="1"/>
+      <w:numFmt w:val="bullet"/>
+      <w:lvlText w:val=""/>
+      <w:lvlJc w:val="left"/>
+      <w:pPr>
+        <w:ind w:left="3600" w:hanging="360"/>
+      </w:pPr>
+      <w:rPr>
+        <w:rFonts w:ascii="Symbol" w:hAnsi="Symbol" w:hint="default"/>
+      </w:rPr>
+    </w:lvl>
+    <w:lvl w:ilvl="4" w:tplc="240A0003" w:tentative="1">
+      <w:start w:val="1"/>
+      <w:numFmt w:val="bullet"/>
+      <w:lvlText w:val="o"/>
+      <w:lvlJc w:val="left"/>
+      <w:pPr>
+        <w:ind w:left="4320" w:hanging="360"/>
+      </w:pPr>
+      <w:rPr>
+        <w:rFonts w:ascii="Courier New" w:hAnsi="Courier New" w:cs="Courier New" w:hint="default"/>
+      </w:rPr>
+    </w:lvl>
+    <w:lvl w:ilvl="5" w:tplc="240A0005" w:tentative="1">
+      <w:start w:val="1"/>
+      <w:numFmt w:val="bullet"/>
+      <w:lvlText w:val=""/>
+      <w:lvlJc w:val="left"/>
+      <w:pPr>
+        <w:ind w:left="5040" w:hanging="360"/>
+      </w:pPr>
+      <w:rPr>
+        <w:rFonts w:ascii="Wingdings" w:hAnsi="Wingdings" w:hint="default"/>
+      </w:rPr>
+    </w:lvl>
+    <w:lvl w:ilvl="6" w:tplc="240A0001" w:tentative="1">
+      <w:start w:val="1"/>
+      <w:numFmt w:val="bullet"/>
+      <w:lvlText w:val=""/>
+      <w:lvlJc w:val="left"/>
+      <w:pPr>
+        <w:ind w:left="5760" w:hanging="360"/>
+      </w:pPr>
+      <w:rPr>
+        <w:rFonts w:ascii="Symbol" w:hAnsi="Symbol" w:hint="default"/>
+      </w:rPr>
+    </w:lvl>
+    <w:lvl w:ilvl="7" w:tplc="240A0003" w:tentative="1">
+      <w:start w:val="1"/>
+      <w:numFmt w:val="bullet"/>
+      <w:lvlText w:val="o"/>
+      <w:lvlJc w:val="left"/>
+      <w:pPr>
+        <w:ind w:left="6480" w:hanging="360"/>
+      </w:pPr>
+      <w:rPr>
+        <w:rFonts w:ascii="Courier New" w:hAnsi="Courier New" w:cs="Courier New" w:hint="default"/>
+      </w:rPr>
+    </w:lvl>
+    <w:lvl w:ilvl="8" w:tplc="240A0005" w:tentative="1">
+      <w:start w:val="1"/>
+      <w:numFmt w:val="bullet"/>
+      <w:lvlText w:val=""/>
+      <w:lvlJc w:val="left"/>
+      <w:pPr>
+        <w:ind w:left="7200" w:hanging="360"/>
+      </w:pPr>
+      <w:rPr>
+        <w:rFonts w:ascii="Wingdings" w:hAnsi="Wingdings" w:hint="default"/>
+      </w:rPr>
+    </w:lvl>
+  </w:abstractNum>
+  <w:abstractNum w:abstractNumId="3" w15:restartNumberingAfterBreak="0">
     <w:nsid w:val="49EB0681"/>
     <w:multiLevelType w:val="hybridMultilevel"/>
     <w:tmpl w:val="BD54BA50"/>
@@ -941,11 +1939,133 @@
       </w:pPr>
     </w:lvl>
   </w:abstractNum>
+  <w:abstractNum w:abstractNumId="4" w15:restartNumberingAfterBreak="0">
+    <w:nsid w:val="7C0D4C9C"/>
+    <w:multiLevelType w:val="hybridMultilevel"/>
+    <w:tmpl w:val="66BE14A4"/>
+    <w:lvl w:ilvl="0" w:tplc="240A0001">
+      <w:start w:val="1"/>
+      <w:numFmt w:val="bullet"/>
+      <w:lvlText w:val=""/>
+      <w:lvlJc w:val="left"/>
+      <w:pPr>
+        <w:ind w:left="1440" w:hanging="360"/>
+      </w:pPr>
+      <w:rPr>
+        <w:rFonts w:ascii="Symbol" w:hAnsi="Symbol" w:hint="default"/>
+      </w:rPr>
+    </w:lvl>
+    <w:lvl w:ilvl="1" w:tplc="240A0003" w:tentative="1">
+      <w:start w:val="1"/>
+      <w:numFmt w:val="bullet"/>
+      <w:lvlText w:val="o"/>
+      <w:lvlJc w:val="left"/>
+      <w:pPr>
+        <w:ind w:left="2160" w:hanging="360"/>
+      </w:pPr>
+      <w:rPr>
+        <w:rFonts w:ascii="Courier New" w:hAnsi="Courier New" w:cs="Courier New" w:hint="default"/>
+      </w:rPr>
+    </w:lvl>
+    <w:lvl w:ilvl="2" w:tplc="240A0005" w:tentative="1">
+      <w:start w:val="1"/>
+      <w:numFmt w:val="bullet"/>
+      <w:lvlText w:val=""/>
+      <w:lvlJc w:val="left"/>
+      <w:pPr>
+        <w:ind w:left="2880" w:hanging="360"/>
+      </w:pPr>
+      <w:rPr>
+        <w:rFonts w:ascii="Wingdings" w:hAnsi="Wingdings" w:hint="default"/>
+      </w:rPr>
+    </w:lvl>
+    <w:lvl w:ilvl="3" w:tplc="240A0001" w:tentative="1">
+      <w:start w:val="1"/>
+      <w:numFmt w:val="bullet"/>
+      <w:lvlText w:val=""/>
+      <w:lvlJc w:val="left"/>
+      <w:pPr>
+        <w:ind w:left="3600" w:hanging="360"/>
+      </w:pPr>
+      <w:rPr>
+        <w:rFonts w:ascii="Symbol" w:hAnsi="Symbol" w:hint="default"/>
+      </w:rPr>
+    </w:lvl>
+    <w:lvl w:ilvl="4" w:tplc="240A0003" w:tentative="1">
+      <w:start w:val="1"/>
+      <w:numFmt w:val="bullet"/>
+      <w:lvlText w:val="o"/>
+      <w:lvlJc w:val="left"/>
+      <w:pPr>
+        <w:ind w:left="4320" w:hanging="360"/>
+      </w:pPr>
+      <w:rPr>
+        <w:rFonts w:ascii="Courier New" w:hAnsi="Courier New" w:cs="Courier New" w:hint="default"/>
+      </w:rPr>
+    </w:lvl>
+    <w:lvl w:ilvl="5" w:tplc="240A0005" w:tentative="1">
+      <w:start w:val="1"/>
+      <w:numFmt w:val="bullet"/>
+      <w:lvlText w:val=""/>
+      <w:lvlJc w:val="left"/>
+      <w:pPr>
+        <w:ind w:left="5040" w:hanging="360"/>
+      </w:pPr>
+      <w:rPr>
+        <w:rFonts w:ascii="Wingdings" w:hAnsi="Wingdings" w:hint="default"/>
+      </w:rPr>
+    </w:lvl>
+    <w:lvl w:ilvl="6" w:tplc="240A0001" w:tentative="1">
+      <w:start w:val="1"/>
+      <w:numFmt w:val="bullet"/>
+      <w:lvlText w:val=""/>
+      <w:lvlJc w:val="left"/>
+      <w:pPr>
+        <w:ind w:left="5760" w:hanging="360"/>
+      </w:pPr>
+      <w:rPr>
+        <w:rFonts w:ascii="Symbol" w:hAnsi="Symbol" w:hint="default"/>
+      </w:rPr>
+    </w:lvl>
+    <w:lvl w:ilvl="7" w:tplc="240A0003" w:tentative="1">
+      <w:start w:val="1"/>
+      <w:numFmt w:val="bullet"/>
+      <w:lvlText w:val="o"/>
+      <w:lvlJc w:val="left"/>
+      <w:pPr>
+        <w:ind w:left="6480" w:hanging="360"/>
+      </w:pPr>
+      <w:rPr>
+        <w:rFonts w:ascii="Courier New" w:hAnsi="Courier New" w:cs="Courier New" w:hint="default"/>
+      </w:rPr>
+    </w:lvl>
+    <w:lvl w:ilvl="8" w:tplc="240A0005" w:tentative="1">
+      <w:start w:val="1"/>
+      <w:numFmt w:val="bullet"/>
+      <w:lvlText w:val=""/>
+      <w:lvlJc w:val="left"/>
+      <w:pPr>
+        <w:ind w:left="7200" w:hanging="360"/>
+      </w:pPr>
+      <w:rPr>
+        <w:rFonts w:ascii="Wingdings" w:hAnsi="Wingdings" w:hint="default"/>
+      </w:rPr>
+    </w:lvl>
+  </w:abstractNum>
   <w:num w:numId="1" w16cid:durableId="557786540">
-    <w:abstractNumId w:val="1"/>
+    <w:abstractNumId w:val="3"/>
   </w:num>
   <w:num w:numId="2" w16cid:durableId="1750690355">
     <w:abstractNumId w:val="0"/>
+  </w:num>
+  <w:num w:numId="3" w16cid:durableId="781263371">
+    <w:abstractNumId w:val="1"/>
+  </w:num>
+  <w:num w:numId="4" w16cid:durableId="1635597700">
+    <w:abstractNumId w:val="2"/>
+  </w:num>
+  <w:num w:numId="5" w16cid:durableId="513232717">
+    <w:abstractNumId w:val="4"/>
   </w:num>
 </w:numbering>
 </file>
@@ -1350,6 +2470,7 @@
   <w:style w:type="paragraph" w:default="1" w:styleId="Normal">
     <w:name w:val="Normal"/>
     <w:qFormat/>
+    <w:rsid w:val="007803E2"/>
   </w:style>
   <w:style w:type="paragraph" w:styleId="Ttulo1">
     <w:name w:val="heading 1"/>

</xml_diff>